<commit_message>
note add to Sprint1b-definition
</commit_message>
<xml_diff>
--- a/docs/EnCours/Sprint1a - Definition.docx
+++ b/docs/EnCours/Sprint1a - Definition.docx
@@ -297,13 +297,61 @@
         <w:rPr>
           <w:lang w:val="fr-CA"/>
         </w:rPr>
-        <w:t xml:space="preserve">La plateforme facilite également le formatage et la standardisation des recettes, préservant le savoir-faire culinaire tout en simplifiant le partage des connaissances au sein de l'équipe. </w:t>
+        <w:t xml:space="preserve">La plateforme </w:t>
+      </w:r>
+      <w:r>
+        <w:rPr>
+          <w:color w:val="FF0000"/>
+          <w:lang w:val="fr-CA"/>
+        </w:rPr>
+        <w:t>facilite</w:t>
+      </w:r>
+      <w:r>
+        <w:rPr>
+          <w:color w:val="FF0000"/>
+          <w:lang w:val="fr-CA"/>
+        </w:rPr>
+        <w:t xml:space="preserve"> (futur</w:t>
+      </w:r>
+      <w:r>
+        <w:rPr>
+          <w:color w:val="FF0000"/>
+          <w:lang w:val="fr-CA"/>
+        </w:rPr>
+        <w:t xml:space="preserve"> ?</w:t>
+      </w:r>
+      <w:r>
+        <w:rPr>
+          <w:color w:val="FF0000"/>
+          <w:lang w:val="fr-CA"/>
+        </w:rPr>
+        <w:t>)</w:t>
+      </w:r>
+      <w:r>
+        <w:rPr>
+          <w:color w:val="FF0000"/>
+          <w:lang w:val="fr-CA"/>
+        </w:rPr>
+        <w:t xml:space="preserve"> </w:t>
+      </w:r>
+      <w:r>
+        <w:rPr>
+          <w:lang w:val="fr-CA"/>
+        </w:rPr>
+        <w:t xml:space="preserve">également le formatage et la standardisation des recettes, préservant le savoir-faire culinaire tout en simplifiant le partage des connaissances au sein de l'équipe. </w:t>
       </w:r>
       <w:r>
         <w:rPr>
           <w:lang w:val="fr-CA"/>
         </w:rPr>
         <w:t xml:space="preserve">Cette tâche est </w:t>
+      </w:r>
+      <w:r>
+        <w:rPr>
+          <w:color w:val="FF0000"/>
+          <w:lang w:val="fr-CA"/>
+        </w:rPr>
+        <w:t>(sera)</w:t>
       </w:r>
       <w:r>
         <w:rPr>
@@ -566,6 +614,31 @@
       </w:pPr>
       <w:r>
         <w:rPr>
+          <w:color w:val="FF0000"/>
+          <w:lang w:val="fr-CA"/>
+        </w:rPr>
+        <w:t>(</w:t>
+      </w:r>
+      <w:proofErr w:type="spellStart"/>
+      <w:proofErr w:type="gramStart"/>
+      <w:r>
+        <w:rPr>
+          <w:color w:val="FF0000"/>
+          <w:lang w:val="fr-CA"/>
+        </w:rPr>
+        <w:t>present</w:t>
+      </w:r>
+      <w:proofErr w:type="spellEnd"/>
+      <w:proofErr w:type="gramEnd"/>
+      <w:r>
+        <w:rPr>
+          <w:color w:val="FF0000"/>
+          <w:lang w:val="fr-CA"/>
+        </w:rPr>
+        <w:t xml:space="preserve">) </w:t>
+      </w:r>
+      <w:r>
+        <w:rPr>
           <w:lang w:val="fr-CA"/>
         </w:rPr>
         <w:t xml:space="preserve">Notre application facilite l'uniformisation des recettes, assurant ainsi la constance et la qualité des </w:t>
@@ -748,6 +821,29 @@
       </w:pPr>
       <w:r>
         <w:rPr>
+          <w:color w:val="FF0000"/>
+          <w:lang w:val="fr-CA"/>
+        </w:rPr>
+        <w:t>(</w:t>
+      </w:r>
+      <w:proofErr w:type="gramStart"/>
+      <w:r>
+        <w:rPr>
+          <w:color w:val="FF0000"/>
+          <w:lang w:val="fr-CA"/>
+        </w:rPr>
+        <w:t>brute</w:t>
+      </w:r>
+      <w:proofErr w:type="gramEnd"/>
+      <w:r>
+        <w:rPr>
+          <w:color w:val="FF0000"/>
+          <w:lang w:val="fr-CA"/>
+        </w:rPr>
+        <w:t>)</w:t>
+      </w:r>
+      <w:r>
+        <w:rPr>
           <w:lang w:val="fr-CA"/>
         </w:rPr>
         <w:t>Découpage précis et allocation des rôles au sein de la brigade, adapté aux spécificités de chaque cuisine.</w:t>
@@ -880,6 +976,29 @@
       </w:pPr>
       <w:r>
         <w:rPr>
+          <w:color w:val="FF0000"/>
+          <w:lang w:val="fr-CA"/>
+        </w:rPr>
+        <w:t>(</w:t>
+      </w:r>
+      <w:proofErr w:type="gramStart"/>
+      <w:r>
+        <w:rPr>
+          <w:color w:val="FF0000"/>
+          <w:lang w:val="fr-CA"/>
+        </w:rPr>
+        <w:t>brute</w:t>
+      </w:r>
+      <w:proofErr w:type="gramEnd"/>
+      <w:r>
+        <w:rPr>
+          <w:color w:val="FF0000"/>
+          <w:lang w:val="fr-CA"/>
+        </w:rPr>
+        <w:t>)</w:t>
+      </w:r>
+      <w:r>
+        <w:rPr>
           <w:lang w:val="fr-CA"/>
         </w:rPr>
         <w:t>L’intégration des règlements sanitaire de la MAPAQ au sein des o</w:t>
@@ -1196,7 +1315,7 @@
     </w:p>
     <w:p>
       <w:pPr>
-        <w:pStyle w:val="Paragraphedeliste"/>
+        <w:pStyle w:val="ListParagraph"/>
         <w:numPr>
           <w:ilvl w:val="0"/>
           <w:numId w:val="1"/>
@@ -1238,7 +1357,7 @@
     </w:p>
     <w:p>
       <w:pPr>
-        <w:pStyle w:val="Paragraphedeliste"/>
+        <w:pStyle w:val="ListParagraph"/>
         <w:numPr>
           <w:ilvl w:val="0"/>
           <w:numId w:val="1"/>
@@ -1296,7 +1415,7 @@
     </w:p>
     <w:p>
       <w:pPr>
-        <w:pStyle w:val="Paragraphedeliste"/>
+        <w:pStyle w:val="ListParagraph"/>
         <w:numPr>
           <w:ilvl w:val="0"/>
           <w:numId w:val="1"/>
@@ -1368,7 +1487,7 @@
     </w:p>
     <w:p>
       <w:pPr>
-        <w:pStyle w:val="Paragraphedeliste"/>
+        <w:pStyle w:val="ListParagraph"/>
         <w:numPr>
           <w:ilvl w:val="0"/>
           <w:numId w:val="1"/>
@@ -1428,7 +1547,7 @@
     </w:p>
     <w:p>
       <w:pPr>
-        <w:pStyle w:val="Paragraphedeliste"/>
+        <w:pStyle w:val="ListParagraph"/>
         <w:numPr>
           <w:ilvl w:val="0"/>
           <w:numId w:val="1"/>
@@ -1476,7 +1595,7 @@
     </w:p>
     <w:p>
       <w:pPr>
-        <w:pStyle w:val="Paragraphedeliste"/>
+        <w:pStyle w:val="ListParagraph"/>
         <w:numPr>
           <w:ilvl w:val="0"/>
           <w:numId w:val="1"/>
@@ -1548,7 +1667,7 @@
     </w:p>
     <w:p>
       <w:pPr>
-        <w:pStyle w:val="Paragraphedeliste"/>
+        <w:pStyle w:val="ListParagraph"/>
         <w:numPr>
           <w:ilvl w:val="0"/>
           <w:numId w:val="1"/>
@@ -1606,7 +1725,7 @@
     </w:p>
     <w:p>
       <w:pPr>
-        <w:pStyle w:val="Paragraphedeliste"/>
+        <w:pStyle w:val="ListParagraph"/>
         <w:numPr>
           <w:ilvl w:val="0"/>
           <w:numId w:val="1"/>
@@ -1632,7 +1751,7 @@
     </w:p>
     <w:p>
       <w:pPr>
-        <w:pStyle w:val="Paragraphedeliste"/>
+        <w:pStyle w:val="ListParagraph"/>
         <w:rPr>
           <w:lang w:val="fr-CA"/>
         </w:rPr>
@@ -2425,7 +2544,27 @@
         <w:rPr>
           <w:lang w:val="fr-CA"/>
         </w:rPr>
-        <w:t>L'application fournira une solution pour le calcul rapide et précis des coûts, permettant au chef de se dédier pleinement à l'aspect créatif de son métier. Elle garantira également que ces données soient aisément accessibles, lisibles et interprétables.</w:t>
+        <w:t xml:space="preserve">L'application fournira une solution pour le calcul rapide et précis des coûts, permettant au chef de se dédier pleinement à l'aspect créatif de son métier. Elle </w:t>
+      </w:r>
+      <w:r>
+        <w:rPr>
+          <w:color w:val="FF0000"/>
+          <w:lang w:val="fr-CA"/>
+        </w:rPr>
+        <w:t>(</w:t>
+      </w:r>
+      <w:r>
+        <w:rPr>
+          <w:color w:val="FF0000"/>
+          <w:lang w:val="fr-CA"/>
+        </w:rPr>
+        <w:t xml:space="preserve">futur) </w:t>
+      </w:r>
+      <w:r>
+        <w:rPr>
+          <w:lang w:val="fr-CA"/>
+        </w:rPr>
+        <w:t>garantira également que ces données soient aisément accessibles, lisibles et interprétables.</w:t>
       </w:r>
     </w:p>
     <w:p>
@@ -4156,7 +4295,21 @@
         <w:rPr>
           <w:lang w:val="fr-CA"/>
         </w:rPr>
-        <w:t>. Avec ReactJS il sera possible de faire la notification en temps réel.</w:t>
+        <w:t xml:space="preserve">. Avec </w:t>
+      </w:r>
+      <w:proofErr w:type="spellStart"/>
+      <w:r>
+        <w:rPr>
+          <w:lang w:val="fr-CA"/>
+        </w:rPr>
+        <w:t>React</w:t>
+      </w:r>
+      <w:proofErr w:type="spellEnd"/>
+      <w:r>
+        <w:rPr>
+          <w:lang w:val="fr-CA"/>
+        </w:rPr>
+        <w:t xml:space="preserve"> il sera possible de faire la notification en temps réel.</w:t>
       </w:r>
     </w:p>
     <w:p>
@@ -4174,7 +4327,7 @@
     </w:p>
     <w:p>
       <w:pPr>
-        <w:pStyle w:val="Paragraphedeliste"/>
+        <w:pStyle w:val="ListParagraph"/>
         <w:numPr>
           <w:ilvl w:val="0"/>
           <w:numId w:val="1"/>
@@ -4204,7 +4357,7 @@
     </w:p>
     <w:p>
       <w:pPr>
-        <w:pStyle w:val="Paragraphedeliste"/>
+        <w:pStyle w:val="ListParagraph"/>
         <w:numPr>
           <w:ilvl w:val="0"/>
           <w:numId w:val="1"/>
@@ -4264,7 +4417,35 @@
         <w:rPr>
           <w:lang w:val="fr-CA"/>
         </w:rPr>
-        <w:t>Notre outil de gestion des coûts est conçu pour intégrer plusieurs composantes de notre système d'application pour fournir une évaluation précise et efficace des coûts de revient. Il extrait les données relatives aux prix des ingrédients à partir d'une base de données dédiée et accède aux recettes stockées dans une table séparée. Le système effectue les requêtes nécessaires et calcule les coûts de production de chaque plat. Ces informations sont alors rendues disponibles pour consultation dans notre catalogue de recettes. En ce qui concerne la gestion des menus, notre outil propose également un prix de vente recommandé pour chaque plat, déterminé en fonction de critères prédéfinis tels que le pourcentage cible du coût des aliments.</w:t>
+        <w:t xml:space="preserve">Notre outil de gestion des coûts est conçu pour intégrer plusieurs composantes de notre système d'application pour fournir une évaluation précise et efficace des coûts de revient. Il extrait les données relatives aux prix des ingrédients à partir d'une base de données dédiée et accède aux recettes stockées dans une table séparée. Le système effectue les requêtes nécessaires et calcule les coûts de production de chaque plat. Ces informations sont alors rendues disponibles </w:t>
+      </w:r>
+      <w:proofErr w:type="gramStart"/>
+      <w:r>
+        <w:rPr>
+          <w:lang w:val="fr-CA"/>
+        </w:rPr>
+        <w:t>pour</w:t>
+      </w:r>
+      <w:r>
+        <w:rPr>
+          <w:color w:val="FF0000"/>
+          <w:lang w:val="fr-CA"/>
+        </w:rPr>
+        <w:t>(</w:t>
+      </w:r>
+      <w:proofErr w:type="gramEnd"/>
+      <w:r>
+        <w:rPr>
+          <w:color w:val="FF0000"/>
+          <w:lang w:val="fr-CA"/>
+        </w:rPr>
+        <w:t>pour ?)</w:t>
+      </w:r>
+      <w:r>
+        <w:rPr>
+          <w:lang w:val="fr-CA"/>
+        </w:rPr>
+        <w:t xml:space="preserve"> consultation dans notre catalogue de recettes. En ce qui concerne la gestion des menus, notre outil propose également un prix de vente recommandé pour chaque plat, déterminé en fonction de critères prédéfinis tels que le pourcentage cible du coût des aliments.</w:t>
       </w:r>
     </w:p>
     <w:p>
@@ -4321,7 +4502,7 @@
     </w:p>
     <w:p>
       <w:pPr>
-        <w:pStyle w:val="Paragraphedeliste"/>
+        <w:pStyle w:val="ListParagraph"/>
         <w:numPr>
           <w:ilvl w:val="0"/>
           <w:numId w:val="1"/>
@@ -4345,7 +4526,7 @@
     </w:p>
     <w:p>
       <w:pPr>
-        <w:pStyle w:val="Paragraphedeliste"/>
+        <w:pStyle w:val="ListParagraph"/>
         <w:numPr>
           <w:ilvl w:val="0"/>
           <w:numId w:val="1"/>
@@ -4471,7 +4652,47 @@
           <w:iCs/>
           <w:lang w:val="fr-CA"/>
         </w:rPr>
-        <w:t>Multi-cuisine pour un chef et cuisinier</w:t>
+        <w:t xml:space="preserve">Multi-cuisine pour un chef </w:t>
+      </w:r>
+      <w:r>
+        <w:rPr>
+          <w:b/>
+          <w:bCs/>
+          <w:i/>
+          <w:iCs/>
+          <w:lang w:val="fr-CA"/>
+        </w:rPr>
+        <w:t>ou</w:t>
+      </w:r>
+      <w:r>
+        <w:rPr>
+          <w:b/>
+          <w:bCs/>
+          <w:i/>
+          <w:iCs/>
+          <w:lang w:val="fr-CA"/>
+        </w:rPr>
+        <w:t xml:space="preserve"> </w:t>
+      </w:r>
+      <w:r>
+        <w:rPr>
+          <w:b/>
+          <w:bCs/>
+          <w:i/>
+          <w:iCs/>
+          <w:lang w:val="fr-CA"/>
+        </w:rPr>
+        <w:t xml:space="preserve">un </w:t>
+      </w:r>
+      <w:r>
+        <w:rPr>
+          <w:b/>
+          <w:bCs/>
+          <w:i/>
+          <w:iCs/>
+          <w:lang w:val="fr-CA"/>
+        </w:rPr>
+        <w:t>cuisinier</w:t>
       </w:r>
     </w:p>
     <w:p>
@@ -4643,7 +4864,7 @@
     </w:p>
     <w:p>
       <w:pPr>
-        <w:pStyle w:val="Paragraphedeliste"/>
+        <w:pStyle w:val="ListParagraph"/>
         <w:numPr>
           <w:ilvl w:val="0"/>
           <w:numId w:val="1"/>
@@ -4667,7 +4888,7 @@
     </w:p>
     <w:p>
       <w:pPr>
-        <w:pStyle w:val="Paragraphedeliste"/>
+        <w:pStyle w:val="ListParagraph"/>
         <w:numPr>
           <w:ilvl w:val="0"/>
           <w:numId w:val="1"/>
@@ -4783,7 +5004,7 @@
     </w:p>
     <w:p>
       <w:pPr>
-        <w:pStyle w:val="Paragraphedeliste"/>
+        <w:pStyle w:val="ListParagraph"/>
         <w:numPr>
           <w:ilvl w:val="0"/>
           <w:numId w:val="1"/>
@@ -4807,7 +5028,7 @@
     </w:p>
     <w:p>
       <w:pPr>
-        <w:pStyle w:val="Paragraphedeliste"/>
+        <w:pStyle w:val="ListParagraph"/>
         <w:numPr>
           <w:ilvl w:val="0"/>
           <w:numId w:val="1"/>
@@ -5415,7 +5636,7 @@
     </w:p>
     <w:p>
       <w:pPr>
-        <w:pStyle w:val="Paragraphedeliste"/>
+        <w:pStyle w:val="ListParagraph"/>
         <w:numPr>
           <w:ilvl w:val="0"/>
           <w:numId w:val="1"/>
@@ -5458,7 +5679,7 @@
     </w:p>
     <w:p>
       <w:pPr>
-        <w:pStyle w:val="Paragraphedeliste"/>
+        <w:pStyle w:val="ListParagraph"/>
         <w:numPr>
           <w:ilvl w:val="0"/>
           <w:numId w:val="1"/>
@@ -5489,7 +5710,7 @@
     </w:p>
     <w:p>
       <w:pPr>
-        <w:pStyle w:val="Paragraphedeliste"/>
+        <w:pStyle w:val="ListParagraph"/>
         <w:numPr>
           <w:ilvl w:val="0"/>
           <w:numId w:val="1"/>
@@ -5520,7 +5741,7 @@
     </w:p>
     <w:p>
       <w:pPr>
-        <w:pStyle w:val="Paragraphedeliste"/>
+        <w:pStyle w:val="ListParagraph"/>
         <w:numPr>
           <w:ilvl w:val="0"/>
           <w:numId w:val="1"/>
@@ -5557,7 +5778,7 @@
     </w:p>
     <w:p>
       <w:pPr>
-        <w:pStyle w:val="Paragraphedeliste"/>
+        <w:pStyle w:val="ListParagraph"/>
         <w:numPr>
           <w:ilvl w:val="0"/>
           <w:numId w:val="1"/>
@@ -5588,7 +5809,7 @@
     </w:p>
     <w:p>
       <w:pPr>
-        <w:pStyle w:val="Paragraphedeliste"/>
+        <w:pStyle w:val="ListParagraph"/>
         <w:numPr>
           <w:ilvl w:val="0"/>
           <w:numId w:val="1"/>
@@ -5687,7 +5908,7 @@
     </w:p>
     <w:p>
       <w:pPr>
-        <w:pStyle w:val="Paragraphedeliste"/>
+        <w:pStyle w:val="ListParagraph"/>
         <w:numPr>
           <w:ilvl w:val="0"/>
           <w:numId w:val="1"/>
@@ -6388,13 +6609,13 @@
     <w:name w:val="Normal"/>
     <w:qFormat/>
   </w:style>
-  <w:style w:type="character" w:default="1" w:styleId="Policepardfaut">
+  <w:style w:type="character" w:default="1" w:styleId="DefaultParagraphFont">
     <w:name w:val="Default Paragraph Font"/>
     <w:uiPriority w:val="1"/>
     <w:semiHidden/>
     <w:unhideWhenUsed/>
   </w:style>
-  <w:style w:type="table" w:default="1" w:styleId="TableauNormal">
+  <w:style w:type="table" w:default="1" w:styleId="TableNormal">
     <w:name w:val="Normal Table"/>
     <w:uiPriority w:val="99"/>
     <w:semiHidden/>
@@ -6409,13 +6630,13 @@
       </w:tblCellMar>
     </w:tblPr>
   </w:style>
-  <w:style w:type="numbering" w:default="1" w:styleId="Aucuneliste">
+  <w:style w:type="numbering" w:default="1" w:styleId="NoList">
     <w:name w:val="No List"/>
     <w:uiPriority w:val="99"/>
     <w:semiHidden/>
     <w:unhideWhenUsed/>
   </w:style>
-  <w:style w:type="paragraph" w:styleId="Paragraphedeliste">
+  <w:style w:type="paragraph" w:styleId="ListParagraph">
     <w:name w:val="List Paragraph"/>
     <w:basedOn w:val="Normal"/>
     <w:uiPriority w:val="34"/>

</xml_diff>

<commit_message>
docs : document definiton modify
</commit_message>
<xml_diff>
--- a/docs/EnCours/Sprint1a - Definition.docx
+++ b/docs/EnCours/Sprint1a - Definition.docx
@@ -617,71 +617,558 @@
           <w:color w:val="FF0000"/>
           <w:lang w:val="fr-CA"/>
         </w:rPr>
+        <w:t xml:space="preserve">(present) </w:t>
+      </w:r>
+      <w:r>
+        <w:rPr>
+          <w:lang w:val="fr-CA"/>
+        </w:rPr>
+        <w:t xml:space="preserve">Notre application facilite l'uniformisation des recettes, assurant ainsi la constance et la qualité des </w:t>
+      </w:r>
+      <w:r>
+        <w:rPr>
+          <w:lang w:val="fr-CA"/>
+        </w:rPr>
+        <w:t>plats</w:t>
+      </w:r>
+      <w:r>
+        <w:rPr>
+          <w:lang w:val="fr-CA"/>
+        </w:rPr>
+        <w:t xml:space="preserve"> servis. </w:t>
+      </w:r>
+      <w:r>
+        <w:rPr>
+          <w:lang w:val="fr-CA"/>
+        </w:rPr>
+        <w:t>Celle-ci sont organisé</w:t>
+      </w:r>
+      <w:r>
+        <w:rPr>
+          <w:lang w:val="fr-FR"/>
+        </w:rPr>
+        <w:t xml:space="preserve"> sous la forme de « livre de recette » qui comprend </w:t>
+      </w:r>
+      <w:r>
+        <w:rPr>
+          <w:lang w:val="fr-FR"/>
+        </w:rPr>
+        <w:t>des recettes</w:t>
+      </w:r>
+      <w:r>
+        <w:rPr>
+          <w:lang w:val="fr-FR"/>
+        </w:rPr>
+        <w:t xml:space="preserve"> de base ainsi que les plats qui seront ajouté au différents « menu »</w:t>
+      </w:r>
+      <w:r>
+        <w:rPr>
+          <w:lang w:val="fr-FR"/>
+        </w:rPr>
+        <w:t>.</w:t>
+      </w:r>
+    </w:p>
+    <w:p>
+      <w:pPr>
+        <w:rPr>
+          <w:lang w:val="fr-CA"/>
+        </w:rPr>
+      </w:pPr>
+      <w:r>
+        <w:rPr>
+          <w:lang w:val="fr-CA"/>
+        </w:rPr>
+        <w:lastRenderedPageBreak/>
+        <w:t xml:space="preserve">Elle simplifie également le calcul des coûts, tout en offrant </w:t>
+      </w:r>
+      <w:r>
+        <w:rPr>
+          <w:lang w:val="fr-CA"/>
+        </w:rPr>
+        <w:t xml:space="preserve"> </w:t>
+      </w:r>
+      <w:r>
+        <w:rPr>
+          <w:color w:val="FF0000"/>
+          <w:lang w:val="fr-CA"/>
+        </w:rPr>
+        <w:t>(plus haut avec livre de recette</w:t>
+      </w:r>
+      <w:r>
+        <w:rPr>
+          <w:color w:val="FF0000"/>
+          <w:lang w:val="fr-CA"/>
+        </w:rPr>
+        <w:t>, cout est dans adiministation et non visualisation des actions de la recette</w:t>
+      </w:r>
+      <w:r>
+        <w:rPr>
+          <w:color w:val="FF0000"/>
+          <w:lang w:val="fr-CA"/>
+        </w:rPr>
+        <w:t>)</w:t>
+      </w:r>
+      <w:r>
+        <w:rPr>
+          <w:lang w:val="fr-CA"/>
+        </w:rPr>
+        <w:t xml:space="preserve">l'option d'intégrer des supports médias éducatifs pour la brigade. </w:t>
+      </w:r>
+    </w:p>
+    <w:p>
+      <w:pPr>
+        <w:rPr>
+          <w:lang w:val="fr-CA"/>
+        </w:rPr>
+      </w:pPr>
+      <w:r>
+        <w:rPr>
+          <w:lang w:val="fr-CA"/>
+        </w:rPr>
+        <w:t>De plus, les chefs peuvent aisément exporter leur</w:t>
+      </w:r>
+      <w:r>
+        <w:rPr>
+          <w:lang w:val="fr-CA"/>
+        </w:rPr>
+        <w:t xml:space="preserve">s </w:t>
+      </w:r>
+      <w:r>
+        <w:rPr>
+          <w:lang w:val="fr-CA"/>
+        </w:rPr>
+        <w:t>recettes sous forme de PDF ou la mettre à disposition via un portail dédié aux employés. Cette fonctionnalité renforce le partage de savoir-faire et la conformité aux normes culinaires de l'établissement.</w:t>
+      </w:r>
+    </w:p>
+    <w:p>
+      <w:pPr>
+        <w:rPr>
+          <w:lang w:val="fr-CA"/>
+        </w:rPr>
+      </w:pPr>
+    </w:p>
+    <w:p>
+      <w:pPr>
+        <w:rPr>
+          <w:b/>
+          <w:bCs/>
+          <w:i/>
+          <w:iCs/>
+          <w:lang w:val="fr-CA"/>
+        </w:rPr>
+      </w:pPr>
+      <w:r>
+        <w:rPr>
+          <w:b/>
+          <w:bCs/>
+          <w:i/>
+          <w:iCs/>
+          <w:lang w:val="fr-CA"/>
+        </w:rPr>
+        <w:t>L'Organisation de</w:t>
+      </w:r>
+      <w:r>
+        <w:rPr>
+          <w:b/>
+          <w:bCs/>
+          <w:i/>
+          <w:iCs/>
+          <w:lang w:val="fr-CA"/>
+        </w:rPr>
+        <w:t>s</w:t>
+      </w:r>
+      <w:r>
+        <w:rPr>
+          <w:b/>
+          <w:bCs/>
+          <w:i/>
+          <w:iCs/>
+          <w:lang w:val="fr-CA"/>
+        </w:rPr>
+        <w:t xml:space="preserve"> </w:t>
+      </w:r>
+      <w:r>
+        <w:rPr>
+          <w:b/>
+          <w:bCs/>
+          <w:i/>
+          <w:iCs/>
+          <w:lang w:val="fr-CA"/>
+        </w:rPr>
+        <w:t>b</w:t>
+      </w:r>
+      <w:r>
+        <w:rPr>
+          <w:b/>
+          <w:bCs/>
+          <w:i/>
+          <w:iCs/>
+          <w:lang w:val="fr-CA"/>
+        </w:rPr>
+        <w:t>rigade</w:t>
+      </w:r>
+      <w:r>
+        <w:rPr>
+          <w:b/>
+          <w:bCs/>
+          <w:i/>
+          <w:iCs/>
+          <w:lang w:val="fr-CA"/>
+        </w:rPr>
+        <w:t>s au travers de différentes cuisines</w:t>
+      </w:r>
+      <w:r>
+        <w:rPr>
+          <w:b/>
+          <w:bCs/>
+          <w:i/>
+          <w:iCs/>
+          <w:lang w:val="fr-CA"/>
+        </w:rPr>
+        <w:t xml:space="preserve">: </w:t>
+      </w:r>
+    </w:p>
+    <w:p>
+      <w:pPr>
+        <w:rPr>
+          <w:lang w:val="fr-CA"/>
+        </w:rPr>
+      </w:pPr>
+      <w:r>
+        <w:rPr>
+          <w:color w:val="FF0000"/>
+          <w:lang w:val="fr-CA"/>
+        </w:rPr>
         <w:t>(</w:t>
       </w:r>
-      <w:proofErr w:type="spellStart"/>
-      <w:proofErr w:type="gramStart"/>
       <w:r>
         <w:rPr>
           <w:color w:val="FF0000"/>
           <w:lang w:val="fr-CA"/>
         </w:rPr>
-        <w:t>present</w:t>
-      </w:r>
-      <w:proofErr w:type="spellEnd"/>
-      <w:proofErr w:type="gramEnd"/>
+        <w:t xml:space="preserve">decoupage trop vague et non specifique, plus </w:t>
+      </w:r>
       <w:r>
         <w:rPr>
           <w:color w:val="FF0000"/>
           <w:lang w:val="fr-CA"/>
         </w:rPr>
-        <w:t xml:space="preserve">) </w:t>
-      </w:r>
-      <w:r>
-        <w:rPr>
-          <w:lang w:val="fr-CA"/>
-        </w:rPr>
-        <w:t xml:space="preserve">Notre application facilite l'uniformisation des recettes, assurant ainsi la constance et la qualité des </w:t>
-      </w:r>
-      <w:r>
-        <w:rPr>
-          <w:lang w:val="fr-CA"/>
-        </w:rPr>
-        <w:t>plats</w:t>
-      </w:r>
-      <w:r>
-        <w:rPr>
-          <w:lang w:val="fr-CA"/>
-        </w:rPr>
-        <w:t xml:space="preserve"> servis. </w:t>
-      </w:r>
-      <w:r>
-        <w:rPr>
-          <w:lang w:val="fr-CA"/>
-        </w:rPr>
-        <w:t>Celle-ci sont organisé</w:t>
-      </w:r>
-      <w:r>
-        <w:rPr>
-          <w:lang w:val="fr-FR"/>
-        </w:rPr>
-        <w:t xml:space="preserve"> sous la forme de « livre de recette » qui comprend </w:t>
-      </w:r>
-      <w:r>
-        <w:rPr>
-          <w:lang w:val="fr-FR"/>
-        </w:rPr>
-        <w:t>des recettes</w:t>
-      </w:r>
-      <w:r>
-        <w:rPr>
-          <w:lang w:val="fr-FR"/>
-        </w:rPr>
-        <w:t xml:space="preserve"> de base ainsi que les plats qui seront ajouté au différents « menu »</w:t>
-      </w:r>
-      <w:r>
-        <w:rPr>
-          <w:lang w:val="fr-FR"/>
+        <w:t xml:space="preserve">creation </w:t>
+      </w:r>
+      <w:r>
+        <w:rPr>
+          <w:color w:val="FF0000"/>
+          <w:lang w:val="fr-CA"/>
+        </w:rPr>
+        <w:t>assignation et definition</w:t>
+      </w:r>
+      <w:r>
+        <w:rPr>
+          <w:color w:val="FF0000"/>
+          <w:lang w:val="fr-CA"/>
+        </w:rPr>
+        <w:t>)</w:t>
+      </w:r>
+      <w:r>
+        <w:rPr>
+          <w:lang w:val="fr-CA"/>
+        </w:rPr>
+        <w:t>Découpage précis et allocation des rôles au sein de la brigade, adapté aux spécificités de chaque cuisine.</w:t>
+      </w:r>
+      <w:r>
+        <w:rPr>
+          <w:lang w:val="fr-CA"/>
+        </w:rPr>
+        <w:t xml:space="preserve"> </w:t>
+      </w:r>
+    </w:p>
+    <w:p>
+      <w:pPr>
+        <w:rPr>
+          <w:lang w:val="fr-CA"/>
+        </w:rPr>
+      </w:pPr>
+      <w:r>
+        <w:rPr>
+          <w:lang w:val="fr-CA"/>
+        </w:rPr>
+        <w:t xml:space="preserve">Attribuer et modifier les fonctions des employés en quelques clics pour une gestion </w:t>
+      </w:r>
+      <w:r>
+        <w:rPr>
+          <w:lang w:val="fr-CA"/>
+        </w:rPr>
+        <w:t xml:space="preserve">simplifié des différentes responsabilités. </w:t>
+      </w:r>
+      <w:r>
+        <w:rPr>
+          <w:lang w:val="fr-CA"/>
+        </w:rPr>
+        <w:t>Leurs ajouter des avatars afin de pouvoir les identifier facilement.</w:t>
+      </w:r>
+    </w:p>
+    <w:p>
+      <w:pPr>
+        <w:rPr>
+          <w:lang w:val="fr-CA"/>
+        </w:rPr>
+      </w:pPr>
+      <w:r>
+        <w:rPr>
+          <w:lang w:val="fr-CA"/>
+        </w:rPr>
+        <w:t xml:space="preserve">Capacité de gérer simultanément plusieurs cuisines, centralisant ainsi la surveillance </w:t>
+      </w:r>
+      <w:r>
+        <w:rPr>
+          <w:color w:val="FF0000"/>
+          <w:lang w:val="fr-CA"/>
+        </w:rPr>
+        <w:t xml:space="preserve">(pas de rapport avec l organisation des brigades) </w:t>
+      </w:r>
+      <w:r>
+        <w:rPr>
+          <w:lang w:val="fr-CA"/>
+        </w:rPr>
+        <w:t>et la coordination des opérations.</w:t>
+      </w:r>
+    </w:p>
+    <w:p>
+      <w:pPr>
+        <w:rPr>
+          <w:lang w:val="fr-CA"/>
+        </w:rPr>
+      </w:pPr>
+    </w:p>
+    <w:p>
+      <w:pPr>
+        <w:rPr>
+          <w:b/>
+          <w:bCs/>
+          <w:i/>
+          <w:iCs/>
+          <w:lang w:val="fr-CA"/>
+        </w:rPr>
+      </w:pPr>
+      <w:r>
+        <w:rPr>
+          <w:b/>
+          <w:bCs/>
+          <w:i/>
+          <w:iCs/>
+          <w:color w:val="FF0000"/>
+          <w:lang w:val="fr-CA"/>
+        </w:rPr>
+        <w:t>(Plusieurs</w:t>
+      </w:r>
+      <w:r>
+        <w:rPr>
+          <w:b/>
+          <w:bCs/>
+          <w:i/>
+          <w:iCs/>
+          <w:color w:val="FF0000"/>
+          <w:lang w:val="fr-CA"/>
+        </w:rPr>
+        <w:t xml:space="preserve"> plugin (d autre chose qui vont venir a travers les livres des recettes, cout)</w:t>
+      </w:r>
+      <w:r>
+        <w:rPr>
+          <w:b/>
+          <w:bCs/>
+          <w:i/>
+          <w:iCs/>
+          <w:color w:val="FF0000"/>
+          <w:lang w:val="fr-CA"/>
+        </w:rPr>
+        <w:t>)</w:t>
+      </w:r>
+      <w:r>
+        <w:rPr>
+          <w:b/>
+          <w:bCs/>
+          <w:i/>
+          <w:iCs/>
+          <w:lang w:val="fr-CA"/>
+        </w:rPr>
+        <w:t>Certains outils cherchant à faciliter les opérations quotidiennes</w:t>
+      </w:r>
+      <w:r>
+        <w:rPr>
+          <w:b/>
+          <w:bCs/>
+          <w:i/>
+          <w:iCs/>
+          <w:lang w:val="fr-CA"/>
+        </w:rPr>
+        <w:t> :</w:t>
+      </w:r>
+    </w:p>
+    <w:p>
+      <w:pPr>
+        <w:rPr>
+          <w:lang w:val="fr-CA"/>
+        </w:rPr>
+      </w:pPr>
+      <w:r>
+        <w:rPr>
+          <w:lang w:val="fr-CA"/>
+        </w:rPr>
+        <w:t xml:space="preserve">Le </w:t>
+      </w:r>
+      <w:r>
+        <w:rPr>
+          <w:lang w:val="fr-CA"/>
+        </w:rPr>
+        <w:t xml:space="preserve">bottin téléphonique, </w:t>
+      </w:r>
+      <w:r>
+        <w:rPr>
+          <w:lang w:val="fr-CA"/>
+        </w:rPr>
+        <w:t>un</w:t>
+      </w:r>
+      <w:r>
+        <w:rPr>
+          <w:lang w:val="fr-CA"/>
+        </w:rPr>
+        <w:t xml:space="preserve"> répertoire intégré pour un accès rapide aux contacts en cas d'urgence, pour une réactivité </w:t>
+      </w:r>
+      <w:r>
+        <w:rPr>
+          <w:lang w:val="fr-CA"/>
+        </w:rPr>
+        <w:t>sous pression.</w:t>
+      </w:r>
+    </w:p>
+    <w:p>
+      <w:pPr>
+        <w:rPr>
+          <w:lang w:val="fr-CA"/>
+        </w:rPr>
+      </w:pPr>
+      <w:r>
+        <w:rPr>
+          <w:color w:val="FF0000"/>
+          <w:lang w:val="fr-CA"/>
+        </w:rPr>
+        <w:t>(</w:t>
+      </w:r>
+      <w:r>
+        <w:rPr>
+          <w:color w:val="FF0000"/>
+          <w:lang w:val="fr-CA"/>
+        </w:rPr>
+        <w:t>brute</w:t>
+      </w:r>
+      <w:r>
+        <w:rPr>
+          <w:color w:val="FF0000"/>
+          <w:lang w:val="fr-CA"/>
+        </w:rPr>
+        <w:t>)</w:t>
+      </w:r>
+      <w:r>
+        <w:rPr>
+          <w:lang w:val="fr-CA"/>
+        </w:rPr>
+        <w:t>L’intégration des règlements sanitaire de la MAPAQ au sein des o</w:t>
+      </w:r>
+      <w:r>
+        <w:rPr>
+          <w:lang w:val="fr-CA"/>
+        </w:rPr>
+        <w:t>utils pour assurer la sécurité alimentaire.</w:t>
+      </w:r>
+      <w:r>
+        <w:rPr>
+          <w:lang w:val="fr-CA"/>
+        </w:rPr>
+        <w:t xml:space="preserve"> Par exemple le maintien des registres de température du frigo ainsi qu’un assistant de préparation permettant de rappeler les bonnes pratiques en matière d’hygiène.</w:t>
+      </w:r>
+      <w:r>
+        <w:rPr>
+          <w:lang w:val="fr-CA"/>
+        </w:rPr>
+        <w:t xml:space="preserve"> Ou encore l’ajout de « tag » pour les allergies et manipulations a risques à même la création des recettes. </w:t>
+      </w:r>
+    </w:p>
+    <w:p>
+      <w:pPr>
+        <w:rPr>
+          <w:lang w:val="fr-CA"/>
+        </w:rPr>
+      </w:pPr>
+      <w:r>
+        <w:rPr>
+          <w:color w:val="FF0000"/>
+          <w:lang w:val="fr-CA"/>
+        </w:rPr>
+        <w:t>(trop lourde trop large, exemple)</w:t>
+      </w:r>
+      <w:r>
+        <w:rPr>
+          <w:lang w:val="fr-CA"/>
+        </w:rPr>
+        <w:t>L'</w:t>
+      </w:r>
+      <w:r>
+        <w:rPr>
+          <w:lang w:val="fr-CA"/>
+        </w:rPr>
+        <w:t>a</w:t>
+      </w:r>
+      <w:r>
+        <w:rPr>
+          <w:lang w:val="fr-CA"/>
+        </w:rPr>
+        <w:t xml:space="preserve">nalyse de </w:t>
+      </w:r>
+      <w:r>
+        <w:rPr>
+          <w:lang w:val="fr-CA"/>
+        </w:rPr>
+        <w:t>d</w:t>
+      </w:r>
+      <w:r>
+        <w:rPr>
+          <w:lang w:val="fr-CA"/>
+        </w:rPr>
+        <w:t xml:space="preserve">onnées </w:t>
+      </w:r>
+      <w:r>
+        <w:rPr>
+          <w:lang w:val="fr-CA"/>
+        </w:rPr>
+        <w:t>g</w:t>
+      </w:r>
+      <w:r>
+        <w:rPr>
+          <w:lang w:val="fr-CA"/>
+        </w:rPr>
+        <w:t>raphiques</w:t>
+      </w:r>
+      <w:r>
+        <w:rPr>
+          <w:lang w:val="fr-CA"/>
+        </w:rPr>
+        <w:t>, v</w:t>
+      </w:r>
+      <w:r>
+        <w:rPr>
+          <w:lang w:val="fr-CA"/>
+        </w:rPr>
+        <w:t xml:space="preserve">isualisation des informations opérationnelles via des graphiques interactifs, pour une lecture et </w:t>
+      </w:r>
+      <w:r>
+        <w:rPr>
+          <w:lang w:val="fr-CA"/>
+        </w:rPr>
+        <w:t>une analyse simplifiée</w:t>
+      </w:r>
+      <w:r>
+        <w:rPr>
+          <w:lang w:val="fr-CA"/>
         </w:rPr>
         <w:t>.</w:t>
       </w:r>
@@ -692,424 +1179,24 @@
           <w:lang w:val="fr-CA"/>
         </w:rPr>
       </w:pPr>
-      <w:r>
-        <w:rPr>
-          <w:lang w:val="fr-CA"/>
-        </w:rPr>
-        <w:lastRenderedPageBreak/>
-        <w:t xml:space="preserve">Elle simplifie également le calcul des coûts, tout en offrant l'option d'intégrer des supports médias éducatifs pour la brigade. </w:t>
-      </w:r>
-    </w:p>
-    <w:p>
-      <w:pPr>
-        <w:rPr>
-          <w:lang w:val="fr-CA"/>
-        </w:rPr>
-      </w:pPr>
-      <w:r>
-        <w:rPr>
-          <w:lang w:val="fr-CA"/>
-        </w:rPr>
-        <w:t>De plus, les chefs peuvent aisément exporter leur</w:t>
-      </w:r>
-      <w:r>
-        <w:rPr>
-          <w:lang w:val="fr-CA"/>
-        </w:rPr>
-        <w:t xml:space="preserve">s </w:t>
-      </w:r>
-      <w:r>
-        <w:rPr>
-          <w:lang w:val="fr-CA"/>
-        </w:rPr>
-        <w:t>recettes sous forme de PDF ou la mettre à disposition via un portail dédié aux employés. Cette fonctionnalité renforce le partage de savoir-faire et la conformité aux normes culinaires de l'établissement.</w:t>
-      </w:r>
-    </w:p>
-    <w:p>
-      <w:pPr>
-        <w:rPr>
-          <w:lang w:val="fr-CA"/>
-        </w:rPr>
-      </w:pPr>
-    </w:p>
-    <w:p>
-      <w:pPr>
-        <w:rPr>
-          <w:b/>
-          <w:bCs/>
-          <w:i/>
-          <w:iCs/>
-          <w:lang w:val="fr-CA"/>
-        </w:rPr>
-      </w:pPr>
-      <w:r>
-        <w:rPr>
-          <w:b/>
-          <w:bCs/>
-          <w:i/>
-          <w:iCs/>
-          <w:lang w:val="fr-CA"/>
-        </w:rPr>
-        <w:t>L'Organisation de</w:t>
-      </w:r>
-      <w:r>
-        <w:rPr>
-          <w:b/>
-          <w:bCs/>
-          <w:i/>
-          <w:iCs/>
-          <w:lang w:val="fr-CA"/>
-        </w:rPr>
-        <w:t>s</w:t>
-      </w:r>
-      <w:r>
-        <w:rPr>
-          <w:b/>
-          <w:bCs/>
-          <w:i/>
-          <w:iCs/>
-          <w:lang w:val="fr-CA"/>
-        </w:rPr>
-        <w:t xml:space="preserve"> </w:t>
-      </w:r>
-      <w:r>
-        <w:rPr>
-          <w:b/>
-          <w:bCs/>
-          <w:i/>
-          <w:iCs/>
-          <w:lang w:val="fr-CA"/>
-        </w:rPr>
-        <w:t>b</w:t>
-      </w:r>
-      <w:r>
-        <w:rPr>
-          <w:b/>
-          <w:bCs/>
-          <w:i/>
-          <w:iCs/>
-          <w:lang w:val="fr-CA"/>
-        </w:rPr>
-        <w:t>rigade</w:t>
-      </w:r>
-      <w:r>
-        <w:rPr>
-          <w:b/>
-          <w:bCs/>
-          <w:i/>
-          <w:iCs/>
-          <w:lang w:val="fr-CA"/>
-        </w:rPr>
-        <w:t>s au travers de différentes cuisines</w:t>
-      </w:r>
-      <w:r>
-        <w:rPr>
-          <w:b/>
-          <w:bCs/>
-          <w:i/>
-          <w:iCs/>
-          <w:lang w:val="fr-CA"/>
-        </w:rPr>
-        <w:t xml:space="preserve">: </w:t>
-      </w:r>
-    </w:p>
-    <w:p>
-      <w:pPr>
-        <w:rPr>
-          <w:lang w:val="fr-CA"/>
-        </w:rPr>
-      </w:pPr>
-      <w:r>
-        <w:rPr>
+    </w:p>
+    <w:p>
+      <w:pPr>
+        <w:rPr>
+          <w:b/>
+          <w:bCs/>
+          <w:lang w:val="fr-CA"/>
+        </w:rPr>
+      </w:pPr>
+      <w:r>
+        <w:rPr>
+          <w:b/>
+          <w:bCs/>
           <w:color w:val="FF0000"/>
           <w:lang w:val="fr-CA"/>
         </w:rPr>
-        <w:t>(</w:t>
-      </w:r>
-      <w:proofErr w:type="gramStart"/>
-      <w:r>
-        <w:rPr>
-          <w:color w:val="FF0000"/>
-          <w:lang w:val="fr-CA"/>
-        </w:rPr>
-        <w:t>brute</w:t>
-      </w:r>
-      <w:proofErr w:type="gramEnd"/>
-      <w:r>
-        <w:rPr>
-          <w:color w:val="FF0000"/>
-          <w:lang w:val="fr-CA"/>
-        </w:rPr>
-        <w:t>)</w:t>
-      </w:r>
-      <w:r>
-        <w:rPr>
-          <w:lang w:val="fr-CA"/>
-        </w:rPr>
-        <w:t>Découpage précis et allocation des rôles au sein de la brigade, adapté aux spécificités de chaque cuisine.</w:t>
-      </w:r>
-      <w:r>
-        <w:rPr>
-          <w:lang w:val="fr-CA"/>
-        </w:rPr>
-        <w:t xml:space="preserve"> </w:t>
-      </w:r>
-    </w:p>
-    <w:p>
-      <w:pPr>
-        <w:rPr>
-          <w:lang w:val="fr-CA"/>
-        </w:rPr>
-      </w:pPr>
-      <w:r>
-        <w:rPr>
-          <w:lang w:val="fr-CA"/>
-        </w:rPr>
-        <w:t xml:space="preserve">Attribuer et modifier les fonctions des employés en quelques clics pour une gestion </w:t>
-      </w:r>
-      <w:r>
-        <w:rPr>
-          <w:lang w:val="fr-CA"/>
-        </w:rPr>
-        <w:t xml:space="preserve">simplifié des différentes responsabilités. </w:t>
-      </w:r>
-      <w:r>
-        <w:rPr>
-          <w:lang w:val="fr-CA"/>
-        </w:rPr>
-        <w:t>Leurs ajouter des avatars afin de pouvoir les identifier facilement.</w:t>
-      </w:r>
-    </w:p>
-    <w:p>
-      <w:pPr>
-        <w:rPr>
-          <w:lang w:val="fr-CA"/>
-        </w:rPr>
-      </w:pPr>
-      <w:r>
-        <w:rPr>
-          <w:lang w:val="fr-CA"/>
-        </w:rPr>
-        <w:t>Capacité de gérer simultanément plusieurs cuisines, centralisant ainsi la surveillance et la coordination des opérations.</w:t>
-      </w:r>
-    </w:p>
-    <w:p>
-      <w:pPr>
-        <w:rPr>
-          <w:lang w:val="fr-CA"/>
-        </w:rPr>
-      </w:pPr>
-    </w:p>
-    <w:p>
-      <w:pPr>
-        <w:rPr>
-          <w:b/>
-          <w:bCs/>
-          <w:i/>
-          <w:iCs/>
-          <w:lang w:val="fr-CA"/>
-        </w:rPr>
-      </w:pPr>
-      <w:r>
-        <w:rPr>
-          <w:b/>
-          <w:bCs/>
-          <w:i/>
-          <w:iCs/>
-          <w:lang w:val="fr-CA"/>
-        </w:rPr>
-        <w:t>Certains outils cherchant à faciliter les opérations quotidiennes</w:t>
-      </w:r>
-      <w:r>
-        <w:rPr>
-          <w:b/>
-          <w:bCs/>
-          <w:i/>
-          <w:iCs/>
-          <w:lang w:val="fr-CA"/>
-        </w:rPr>
-        <w:t> :</w:t>
-      </w:r>
-    </w:p>
-    <w:p>
-      <w:pPr>
-        <w:rPr>
-          <w:lang w:val="fr-CA"/>
-        </w:rPr>
-      </w:pPr>
-      <w:r>
-        <w:rPr>
-          <w:lang w:val="fr-CA"/>
-        </w:rPr>
-        <w:t xml:space="preserve">Le </w:t>
-      </w:r>
-      <w:r>
-        <w:rPr>
-          <w:lang w:val="fr-CA"/>
-        </w:rPr>
-        <w:t xml:space="preserve">bottin téléphonique, </w:t>
-      </w:r>
-      <w:r>
-        <w:rPr>
-          <w:lang w:val="fr-CA"/>
-        </w:rPr>
-        <w:t>un</w:t>
-      </w:r>
-      <w:r>
-        <w:rPr>
-          <w:lang w:val="fr-CA"/>
-        </w:rPr>
-        <w:t xml:space="preserve"> répertoire intégré pour un accès rapide aux contacts en cas d'urgence, pour une réactivité </w:t>
-      </w:r>
-      <w:r>
-        <w:rPr>
-          <w:lang w:val="fr-CA"/>
-        </w:rPr>
-        <w:t>sous pression.</w:t>
-      </w:r>
-    </w:p>
-    <w:p>
-      <w:pPr>
-        <w:rPr>
-          <w:lang w:val="fr-CA"/>
-        </w:rPr>
-      </w:pPr>
-      <w:r>
-        <w:rPr>
-          <w:color w:val="FF0000"/>
-          <w:lang w:val="fr-CA"/>
-        </w:rPr>
-        <w:t>(</w:t>
-      </w:r>
-      <w:proofErr w:type="gramStart"/>
-      <w:r>
-        <w:rPr>
-          <w:color w:val="FF0000"/>
-          <w:lang w:val="fr-CA"/>
-        </w:rPr>
-        <w:t>brute</w:t>
-      </w:r>
-      <w:proofErr w:type="gramEnd"/>
-      <w:r>
-        <w:rPr>
-          <w:color w:val="FF0000"/>
-          <w:lang w:val="fr-CA"/>
-        </w:rPr>
-        <w:t>)</w:t>
-      </w:r>
-      <w:r>
-        <w:rPr>
-          <w:lang w:val="fr-CA"/>
-        </w:rPr>
-        <w:t>L’intégration des règlements sanitaire de la MAPAQ au sein des o</w:t>
-      </w:r>
-      <w:r>
-        <w:rPr>
-          <w:lang w:val="fr-CA"/>
-        </w:rPr>
-        <w:t>utils pour assurer la sécurité alimentaire.</w:t>
-      </w:r>
-      <w:r>
-        <w:rPr>
-          <w:lang w:val="fr-CA"/>
-        </w:rPr>
-        <w:t xml:space="preserve"> Par exemple le maintien des registres de température du frigo ainsi qu’un assistant de préparation permettant de rappeler les bonnes pratiques en matière d’hygiène.</w:t>
-      </w:r>
-      <w:r>
-        <w:rPr>
-          <w:lang w:val="fr-CA"/>
-        </w:rPr>
-        <w:t xml:space="preserve"> Ou encore l’ajout de « tag » pour les allergies et manipulations a risques à même la création des recettes. </w:t>
-      </w:r>
-    </w:p>
-    <w:p>
-      <w:pPr>
-        <w:rPr>
-          <w:lang w:val="fr-CA"/>
-        </w:rPr>
-      </w:pPr>
-      <w:r>
-        <w:rPr>
-          <w:lang w:val="fr-CA"/>
-        </w:rPr>
-        <w:t>L'</w:t>
-      </w:r>
-      <w:r>
-        <w:rPr>
-          <w:lang w:val="fr-CA"/>
-        </w:rPr>
-        <w:t>a</w:t>
-      </w:r>
-      <w:r>
-        <w:rPr>
-          <w:lang w:val="fr-CA"/>
-        </w:rPr>
-        <w:t xml:space="preserve">nalyse de </w:t>
-      </w:r>
-      <w:r>
-        <w:rPr>
-          <w:lang w:val="fr-CA"/>
-        </w:rPr>
-        <w:t>d</w:t>
-      </w:r>
-      <w:r>
-        <w:rPr>
-          <w:lang w:val="fr-CA"/>
-        </w:rPr>
-        <w:t xml:space="preserve">onnées </w:t>
-      </w:r>
-      <w:r>
-        <w:rPr>
-          <w:lang w:val="fr-CA"/>
-        </w:rPr>
-        <w:t>g</w:t>
-      </w:r>
-      <w:r>
-        <w:rPr>
-          <w:lang w:val="fr-CA"/>
-        </w:rPr>
-        <w:t>raphiques</w:t>
-      </w:r>
-      <w:r>
-        <w:rPr>
-          <w:lang w:val="fr-CA"/>
-        </w:rPr>
-        <w:t>, v</w:t>
-      </w:r>
-      <w:r>
-        <w:rPr>
-          <w:lang w:val="fr-CA"/>
-        </w:rPr>
-        <w:t xml:space="preserve">isualisation des informations opérationnelles via des graphiques interactifs, pour une lecture et </w:t>
-      </w:r>
-      <w:r>
-        <w:rPr>
-          <w:lang w:val="fr-CA"/>
-        </w:rPr>
-        <w:t>une analyse simplifiée</w:t>
-      </w:r>
-      <w:r>
-        <w:rPr>
-          <w:lang w:val="fr-CA"/>
-        </w:rPr>
-        <w:t>.</w:t>
-      </w:r>
-    </w:p>
-    <w:p>
-      <w:pPr>
-        <w:rPr>
-          <w:lang w:val="fr-CA"/>
-        </w:rPr>
-      </w:pPr>
-    </w:p>
-    <w:p>
-      <w:pPr>
-        <w:rPr>
-          <w:b/>
-          <w:bCs/>
-          <w:lang w:val="fr-CA"/>
-        </w:rPr>
-      </w:pPr>
+        <w:t>(nouveau chapitre)</w:t>
+      </w:r>
       <w:r>
         <w:rPr>
           <w:b/>
@@ -1352,7 +1439,20 @@
         <w:rPr>
           <w:lang w:val="fr-CA"/>
         </w:rPr>
-        <w:t xml:space="preserve"> Sélection de fournisseurs à partir d'une base de données préétablie, personnalisation de la liste des rôles de l'équipe, et autres paramètres essentiels.</w:t>
+        <w:t xml:space="preserve"> Sélection de</w:t>
+      </w:r>
+      <w:r>
+        <w:rPr>
+          <w:color w:val="FF0000"/>
+          <w:lang w:val="fr-CA"/>
+        </w:rPr>
+        <w:t>(premiere fois de parler de fournisseurs)</w:t>
+      </w:r>
+      <w:r>
+        <w:rPr>
+          <w:lang w:val="fr-CA"/>
+        </w:rPr>
+        <w:t xml:space="preserve"> fournisseurs à partir d'une base de données préétablie, personnalisation de la liste des rôles de l'équipe, et autres paramètres essentiels.</w:t>
       </w:r>
     </w:p>
     <w:p>
@@ -1372,6 +1472,7 @@
           <w:bCs/>
           <w:lang w:val="fr-CA"/>
         </w:rPr>
+        <w:lastRenderedPageBreak/>
         <w:t xml:space="preserve">Compte </w:t>
       </w:r>
       <w:r>
@@ -1430,7 +1531,6 @@
           <w:bCs/>
           <w:lang w:val="fr-CA"/>
         </w:rPr>
-        <w:lastRenderedPageBreak/>
         <w:t xml:space="preserve">Gestion des </w:t>
       </w:r>
       <w:r>
@@ -1765,6 +1865,13 @@
       </w:pPr>
       <w:r>
         <w:rPr>
+          <w:color w:val="FF0000"/>
+          <w:lang w:val="fr-CA"/>
+        </w:rPr>
+        <w:t>(trop lourd mot infrastructure)</w:t>
+      </w:r>
+      <w:r>
+        <w:rPr>
           <w:lang w:val="fr-CA"/>
         </w:rPr>
         <w:t>Cette infrastructure logicielle est conçue pour simplifier la complexité de la gestion culinaire tout en conservant une flexibilité pour répondre aux besoins spécifiques de chaque chef et sa brigade.</w:t>
@@ -1829,7 +1936,34 @@
         <w:rPr>
           <w:lang w:val="fr-CA"/>
         </w:rPr>
-        <w:t xml:space="preserve">Elle distingue deux catégories principales d'utilisateurs : les chefs, qui bénéficient de privilèges </w:t>
+        <w:t>Elle distingue deux</w:t>
+      </w:r>
+      <w:r>
+        <w:rPr>
+          <w:color w:val="FF0000"/>
+          <w:lang w:val="fr-CA"/>
+        </w:rPr>
+        <w:t>(trois, nous ?</w:t>
+      </w:r>
+      <w:r>
+        <w:rPr>
+          <w:color w:val="FF0000"/>
+          <w:lang w:val="fr-CA"/>
+        </w:rPr>
+        <w:t xml:space="preserve"> bullet point</w:t>
+      </w:r>
+      <w:r>
+        <w:rPr>
+          <w:color w:val="FF0000"/>
+          <w:lang w:val="fr-CA"/>
+        </w:rPr>
+        <w:t>)</w:t>
+      </w:r>
+      <w:r>
+        <w:rPr>
+          <w:lang w:val="fr-CA"/>
+        </w:rPr>
+        <w:t xml:space="preserve"> catégories principales d'utilisateurs : les chefs, qui bénéficient de privilèges </w:t>
       </w:r>
       <w:r>
         <w:rPr>
@@ -1841,7 +1975,20 @@
         <w:rPr>
           <w:lang w:val="fr-CA"/>
         </w:rPr>
-        <w:t xml:space="preserve">, et les membres de leur brigade, qui accèdent à l'application en tant qu'utilisateurs standards. </w:t>
+        <w:t xml:space="preserve">, et les </w:t>
+      </w:r>
+      <w:r>
+        <w:rPr>
+          <w:color w:val="FF0000"/>
+          <w:lang w:val="fr-CA"/>
+        </w:rPr>
+        <w:t>(chef, membre, utilisateur standard)</w:t>
+      </w:r>
+      <w:r>
+        <w:rPr>
+          <w:lang w:val="fr-CA"/>
+        </w:rPr>
+        <w:t xml:space="preserve">membres de leur brigade, qui accèdent à l'application en tant qu'utilisateurs standards. </w:t>
       </w:r>
       <w:r>
         <w:rPr>
@@ -1938,6 +2085,7 @@
         <w:rPr>
           <w:lang w:val="fr-CA"/>
         </w:rPr>
+        <w:lastRenderedPageBreak/>
         <w:t xml:space="preserve">Le projet est orienté vers les petites cuisines, avec l'objectif de fournir un outil facile à utiliser, offrant une interface </w:t>
       </w:r>
       <w:r>
@@ -1991,7 +2139,6 @@
         <w:rPr>
           <w:lang w:val="fr-CA"/>
         </w:rPr>
-        <w:lastRenderedPageBreak/>
         <w:t>Les développeurs sont également considérés comme des utilisateurs clés, puisqu'ils sont responsables de l'ajout de nouvelles fonctionnalités, de la réalisation de modifications, et du test des fonctionnalités existantes et émergentes, assurant ainsi le bon fonctionnement et l'évolution continue de l'application.</w:t>
       </w:r>
     </w:p>
@@ -2032,1635 +2179,1672 @@
         <w:rPr>
           <w:b/>
           <w:bCs/>
+          <w:color w:val="FF0000"/>
           <w:sz w:val="32"/>
           <w:szCs w:val="32"/>
           <w:lang w:val="fr-CA"/>
         </w:rPr>
       </w:pPr>
-    </w:p>
-    <w:p>
-      <w:pPr>
-        <w:rPr>
-          <w:b/>
-          <w:bCs/>
-          <w:i/>
-          <w:iCs/>
-          <w:lang w:val="fr-CA"/>
-        </w:rPr>
-      </w:pPr>
-      <w:r>
-        <w:rPr>
-          <w:b/>
-          <w:bCs/>
-          <w:i/>
-          <w:iCs/>
-          <w:lang w:val="fr-CA"/>
-        </w:rPr>
-        <w:t>Authentification des utilisateurs</w:t>
-      </w:r>
-    </w:p>
-    <w:p>
-      <w:pPr>
-        <w:rPr>
-          <w:lang w:val="fr-CA"/>
-        </w:rPr>
-      </w:pPr>
-      <w:r>
-        <w:rPr>
-          <w:lang w:val="fr-CA"/>
-        </w:rPr>
-        <w:t>L'application requiert que l'utilisateur soit authentifié, que ce soit par le biais d'un compte chef (administrateur) ou cuisinier (usager), pour accéder aux fonctionnalités.</w:t>
-      </w:r>
-    </w:p>
-    <w:p>
-      <w:pPr>
-        <w:rPr>
-          <w:lang w:val="fr-CA"/>
-        </w:rPr>
-      </w:pPr>
-      <w:r>
-        <w:rPr>
-          <w:lang w:val="fr-CA"/>
-        </w:rPr>
-        <w:t>Utilisateurs concernés : Chef et cuisinier.</w:t>
-      </w:r>
-    </w:p>
-    <w:p>
-      <w:pPr>
-        <w:rPr>
-          <w:lang w:val="fr-CA"/>
-        </w:rPr>
-      </w:pPr>
-      <w:r>
-        <w:rPr>
-          <w:lang w:val="fr-CA"/>
-        </w:rPr>
-        <w:t xml:space="preserve">Indispensable. </w:t>
-      </w:r>
-    </w:p>
-    <w:p>
-      <w:pPr>
-        <w:rPr>
-          <w:lang w:val="fr-CA"/>
-        </w:rPr>
-      </w:pPr>
-    </w:p>
-    <w:p>
-      <w:pPr>
-        <w:rPr>
-          <w:b/>
-          <w:bCs/>
-          <w:i/>
-          <w:iCs/>
-          <w:lang w:val="fr-CA"/>
-        </w:rPr>
-      </w:pPr>
-      <w:r>
-        <w:rPr>
-          <w:b/>
-          <w:bCs/>
-          <w:i/>
-          <w:iCs/>
-          <w:lang w:val="fr-CA"/>
-        </w:rPr>
-        <w:t>Standardisation</w:t>
-      </w:r>
-      <w:r>
-        <w:rPr>
-          <w:b/>
-          <w:bCs/>
-          <w:i/>
-          <w:iCs/>
-          <w:lang w:val="fr-CA"/>
-        </w:rPr>
-        <w:t xml:space="preserve"> des recettes</w:t>
-      </w:r>
-    </w:p>
-    <w:p>
-      <w:pPr>
-        <w:rPr>
-          <w:lang w:val="fr-CA"/>
-        </w:rPr>
-      </w:pPr>
-      <w:r>
-        <w:rPr>
-          <w:lang w:val="fr-CA"/>
-        </w:rPr>
-        <w:t>L'application doit offrir une méthode intuitive pour la standardisation et le partage des recettes, assurant une compréhension uniforme au sein de l'équipe.</w:t>
-      </w:r>
-    </w:p>
-    <w:p>
-      <w:pPr>
-        <w:rPr>
-          <w:lang w:val="fr-CA"/>
-        </w:rPr>
-      </w:pPr>
-      <w:r>
-        <w:rPr>
-          <w:lang w:val="fr-CA"/>
-        </w:rPr>
-        <w:t>Utilisateurs concernés</w:t>
-      </w:r>
-      <w:r>
-        <w:rPr>
-          <w:lang w:val="fr-CA"/>
-        </w:rPr>
-        <w:t> : Chef</w:t>
-      </w:r>
-    </w:p>
-    <w:p>
-      <w:pPr>
-        <w:rPr>
-          <w:lang w:val="fr-CA"/>
-        </w:rPr>
-      </w:pPr>
-      <w:r>
-        <w:rPr>
-          <w:lang w:val="fr-CA"/>
-        </w:rPr>
-        <w:t xml:space="preserve">Indispensable. </w:t>
-      </w:r>
-    </w:p>
-    <w:p>
-      <w:pPr>
-        <w:rPr>
-          <w:lang w:val="fr-CA"/>
-        </w:rPr>
-      </w:pPr>
-    </w:p>
-    <w:p>
-      <w:pPr>
-        <w:rPr>
-          <w:b/>
-          <w:bCs/>
-          <w:i/>
-          <w:iCs/>
-          <w:lang w:val="fr-CA"/>
-        </w:rPr>
-      </w:pPr>
-      <w:r>
-        <w:rPr>
-          <w:b/>
-          <w:bCs/>
-          <w:i/>
-          <w:iCs/>
-          <w:lang w:val="fr-CA"/>
-        </w:rPr>
-        <w:t>Organisation de livres de recettes</w:t>
-      </w:r>
-    </w:p>
-    <w:p>
-      <w:pPr>
-        <w:rPr>
-          <w:lang w:val="fr-CA"/>
-        </w:rPr>
-      </w:pPr>
-      <w:r>
-        <w:rPr>
-          <w:lang w:val="fr-CA"/>
-        </w:rPr>
-        <w:t>Les chefs auront la liberté d'organiser leurs recettes dans un catalogue divisé en catégories distinctes. Ils pourront ensuite publier ce catalogue pour une ou plusieurs cuisines, selon leurs préférences. Les recettes incluses dans ce répertoire deviendront alors des ingrédients utilisables pour la création de nouveaux plats.</w:t>
-      </w:r>
-    </w:p>
-    <w:p>
-      <w:pPr>
-        <w:rPr>
-          <w:lang w:val="fr-CA"/>
-        </w:rPr>
-      </w:pPr>
-      <w:r>
-        <w:rPr>
-          <w:lang w:val="fr-CA"/>
-        </w:rPr>
-        <w:t>Utilisateurs concernés : Chef</w:t>
-      </w:r>
-    </w:p>
-    <w:p>
-      <w:pPr>
-        <w:rPr>
-          <w:lang w:val="fr-CA"/>
-        </w:rPr>
-      </w:pPr>
-      <w:r>
-        <w:rPr>
-          <w:lang w:val="fr-CA"/>
-        </w:rPr>
-        <w:t>Indispensable.</w:t>
-      </w:r>
-    </w:p>
-    <w:p>
-      <w:pPr>
-        <w:rPr>
-          <w:lang w:val="fr-CA"/>
-        </w:rPr>
-      </w:pPr>
-    </w:p>
-    <w:p>
-      <w:pPr>
-        <w:rPr>
-          <w:b/>
-          <w:bCs/>
-          <w:i/>
-          <w:iCs/>
-          <w:lang w:val="fr-CA"/>
-        </w:rPr>
-      </w:pPr>
-      <w:r>
-        <w:rPr>
-          <w:b/>
-          <w:bCs/>
-          <w:i/>
-          <w:iCs/>
-          <w:lang w:val="fr-CA"/>
-        </w:rPr>
-        <w:t>Création de menu</w:t>
-      </w:r>
-    </w:p>
-    <w:p>
-      <w:pPr>
-        <w:rPr>
-          <w:lang w:val="fr-CA"/>
-        </w:rPr>
-      </w:pPr>
-      <w:r>
-        <w:rPr>
-          <w:lang w:val="fr-CA"/>
-        </w:rPr>
-        <w:t xml:space="preserve">Les chefs auront la possibilité d'utiliser les recettes créées et organisées dans un livre, ainsi que d'autres ingrédients, pour élaborer </w:t>
-      </w:r>
-      <w:r>
-        <w:rPr>
-          <w:lang w:val="fr-CA"/>
-        </w:rPr>
-        <w:t xml:space="preserve">les plats qui composeront </w:t>
-      </w:r>
-      <w:r>
-        <w:rPr>
-          <w:lang w:val="fr-CA"/>
-        </w:rPr>
-        <w:t>leurs menus.</w:t>
-      </w:r>
-      <w:r>
-        <w:rPr>
-          <w:lang w:val="fr-CA"/>
-        </w:rPr>
-        <w:t xml:space="preserve"> </w:t>
-      </w:r>
-    </w:p>
-    <w:p>
-      <w:pPr>
-        <w:rPr>
-          <w:lang w:val="fr-CA"/>
-        </w:rPr>
-      </w:pPr>
-      <w:r>
-        <w:rPr>
-          <w:lang w:val="fr-CA"/>
-        </w:rPr>
-        <w:t>Utilisateurs concernés : Chef</w:t>
-      </w:r>
-    </w:p>
-    <w:p>
-      <w:pPr>
-        <w:rPr>
-          <w:lang w:val="fr-CA"/>
-        </w:rPr>
-      </w:pPr>
-      <w:r>
-        <w:rPr>
-          <w:lang w:val="fr-CA"/>
-        </w:rPr>
-        <w:t>Indispensable.</w:t>
-      </w:r>
-    </w:p>
-    <w:p>
-      <w:pPr>
-        <w:rPr>
-          <w:lang w:val="fr-CA"/>
-        </w:rPr>
-      </w:pPr>
-      <w:r>
-        <w:rPr>
-          <w:b/>
-          <w:bCs/>
-          <w:i/>
-          <w:iCs/>
-          <w:lang w:val="fr-CA"/>
-        </w:rPr>
-        <w:lastRenderedPageBreak/>
-        <w:t>Partage d</w:t>
-      </w:r>
-      <w:r>
-        <w:rPr>
-          <w:b/>
-          <w:bCs/>
-          <w:i/>
-          <w:iCs/>
-          <w:lang w:val="fr-CA"/>
-        </w:rPr>
-        <w:t>es recettes</w:t>
-      </w:r>
-      <w:r>
-        <w:rPr>
-          <w:b/>
-          <w:bCs/>
-          <w:i/>
-          <w:iCs/>
-          <w:lang w:val="fr-CA"/>
-        </w:rPr>
-        <w:t xml:space="preserve"> et des menus</w:t>
-      </w:r>
-    </w:p>
-    <w:p>
-      <w:pPr>
-        <w:rPr>
-          <w:lang w:val="fr-CA"/>
-        </w:rPr>
-      </w:pPr>
-      <w:r>
-        <w:rPr>
-          <w:lang w:val="fr-CA"/>
-        </w:rPr>
-        <w:t xml:space="preserve">L'application doit permettre aux cuisiniers d'accéder facilement au menu et au </w:t>
-      </w:r>
-      <w:r>
-        <w:rPr>
-          <w:lang w:val="fr-CA"/>
-        </w:rPr>
-        <w:t>livre</w:t>
-      </w:r>
-      <w:r>
-        <w:rPr>
-          <w:lang w:val="fr-CA"/>
-        </w:rPr>
-        <w:t xml:space="preserve"> de recettes </w:t>
-      </w:r>
-      <w:r>
-        <w:rPr>
-          <w:lang w:val="fr-CA"/>
-        </w:rPr>
-        <w:t xml:space="preserve">afin de faciliter les tâches de </w:t>
-      </w:r>
-      <w:r>
-        <w:rPr>
-          <w:lang w:val="fr-CA"/>
-        </w:rPr>
-        <w:t xml:space="preserve">préparations quotidiennes. Elle </w:t>
-      </w:r>
-      <w:r>
-        <w:rPr>
-          <w:lang w:val="fr-CA"/>
-        </w:rPr>
-        <w:t>devra</w:t>
-      </w:r>
-      <w:r>
-        <w:rPr>
-          <w:lang w:val="fr-CA"/>
-        </w:rPr>
-        <w:t xml:space="preserve"> également les tenir informés, via des notifications, des mises à jour ou modifications des recettes apportées par le chef.</w:t>
-      </w:r>
-      <w:r>
-        <w:rPr>
-          <w:lang w:val="fr-CA"/>
-        </w:rPr>
-        <w:t xml:space="preserve"> </w:t>
-      </w:r>
-    </w:p>
-    <w:p>
-      <w:pPr>
-        <w:rPr>
-          <w:lang w:val="fr-CA"/>
-        </w:rPr>
-      </w:pPr>
-      <w:r>
-        <w:rPr>
-          <w:lang w:val="fr-CA"/>
-        </w:rPr>
-        <w:t>Utilisateurs concernés :  Cuisinier</w:t>
-      </w:r>
-    </w:p>
-    <w:p>
-      <w:pPr>
-        <w:rPr>
-          <w:lang w:val="fr-CA"/>
-        </w:rPr>
-      </w:pPr>
-      <w:r>
-        <w:rPr>
-          <w:lang w:val="fr-CA"/>
-        </w:rPr>
-        <w:t>Indispensable.</w:t>
-      </w:r>
-      <w:r>
-        <w:rPr>
-          <w:lang w:val="fr-CA"/>
-        </w:rPr>
-        <w:tab/>
-      </w:r>
-    </w:p>
-    <w:p>
-      <w:pPr>
-        <w:rPr>
-          <w:lang w:val="fr-CA"/>
-        </w:rPr>
-      </w:pPr>
-    </w:p>
-    <w:p>
-      <w:pPr>
-        <w:rPr>
-          <w:b/>
-          <w:bCs/>
-          <w:lang w:val="fr-CA"/>
-        </w:rPr>
-      </w:pPr>
-      <w:r>
-        <w:rPr>
-          <w:b/>
-          <w:bCs/>
-          <w:i/>
-          <w:iCs/>
-          <w:lang w:val="fr-CA"/>
-        </w:rPr>
-        <w:t>Visualiser</w:t>
-      </w:r>
-      <w:r>
-        <w:rPr>
-          <w:b/>
-          <w:bCs/>
-          <w:i/>
-          <w:iCs/>
-          <w:lang w:val="fr-CA"/>
-        </w:rPr>
-        <w:t xml:space="preserve"> et effectuer</w:t>
-      </w:r>
-      <w:r>
-        <w:rPr>
-          <w:b/>
-          <w:bCs/>
-          <w:i/>
-          <w:iCs/>
-          <w:lang w:val="fr-CA"/>
-        </w:rPr>
-        <w:t xml:space="preserve"> le</w:t>
-      </w:r>
-      <w:r>
-        <w:rPr>
-          <w:b/>
-          <w:bCs/>
-          <w:i/>
-          <w:iCs/>
-          <w:lang w:val="fr-CA"/>
-        </w:rPr>
-        <w:t>s calculs de</w:t>
-      </w:r>
-      <w:r>
-        <w:rPr>
-          <w:b/>
-          <w:bCs/>
-          <w:i/>
-          <w:iCs/>
-          <w:lang w:val="fr-CA"/>
-        </w:rPr>
-        <w:t xml:space="preserve"> couts </w:t>
-      </w:r>
-      <w:r>
-        <w:rPr>
-          <w:b/>
-          <w:bCs/>
-          <w:i/>
-          <w:iCs/>
-          <w:lang w:val="fr-CA"/>
-        </w:rPr>
-        <w:t>de reviens</w:t>
-      </w:r>
-    </w:p>
-    <w:p>
-      <w:pPr>
-        <w:rPr>
-          <w:lang w:val="fr-CA"/>
-        </w:rPr>
-      </w:pPr>
-      <w:r>
-        <w:rPr>
-          <w:lang w:val="fr-CA"/>
-        </w:rPr>
-        <w:t xml:space="preserve">L'application fournira une solution pour le calcul rapide et précis des coûts, permettant au chef de se dédier pleinement à l'aspect créatif de son métier. Elle </w:t>
-      </w:r>
-      <w:r>
-        <w:rPr>
+      <w:r>
+        <w:rPr>
+          <w:b/>
+          <w:bCs/>
           <w:color w:val="FF0000"/>
-          <w:lang w:val="fr-CA"/>
-        </w:rPr>
-        <w:t>(</w:t>
-      </w:r>
-      <w:r>
-        <w:rPr>
-          <w:color w:val="FF0000"/>
-          <w:lang w:val="fr-CA"/>
-        </w:rPr>
-        <w:t xml:space="preserve">futur) </w:t>
-      </w:r>
-      <w:r>
-        <w:rPr>
-          <w:lang w:val="fr-CA"/>
-        </w:rPr>
-        <w:t>garantira également que ces données soient aisément accessibles, lisibles et interprétables.</w:t>
-      </w:r>
-    </w:p>
-    <w:p>
-      <w:pPr>
-        <w:rPr>
-          <w:lang w:val="fr-CA"/>
-        </w:rPr>
-      </w:pPr>
-      <w:r>
-        <w:rPr>
-          <w:lang w:val="fr-CA"/>
-        </w:rPr>
-        <w:t>Utilisateurs concernés </w:t>
-      </w:r>
-      <w:r>
-        <w:rPr>
-          <w:lang w:val="fr-CA"/>
-        </w:rPr>
-        <w:t>: Chef</w:t>
-      </w:r>
-    </w:p>
-    <w:p>
-      <w:pPr>
-        <w:rPr>
-          <w:lang w:val="fr-CA"/>
-        </w:rPr>
-      </w:pPr>
-      <w:r>
-        <w:rPr>
-          <w:lang w:val="fr-CA"/>
-        </w:rPr>
-        <w:t xml:space="preserve">Indispensable. </w:t>
-      </w:r>
-    </w:p>
-    <w:p>
-      <w:pPr>
-        <w:rPr>
-          <w:lang w:val="fr-CA"/>
-        </w:rPr>
-      </w:pPr>
-    </w:p>
-    <w:p>
-      <w:pPr>
-        <w:rPr>
-          <w:lang w:val="fr-CA"/>
-        </w:rPr>
-      </w:pPr>
-      <w:r>
-        <w:rPr>
-          <w:b/>
-          <w:bCs/>
-          <w:i/>
-          <w:iCs/>
-          <w:lang w:val="fr-CA"/>
-        </w:rPr>
-        <w:t>A</w:t>
-      </w:r>
-      <w:r>
-        <w:rPr>
-          <w:b/>
-          <w:bCs/>
-          <w:i/>
-          <w:iCs/>
-          <w:lang w:val="fr-CA"/>
-        </w:rPr>
-        <w:t>ttribuer des rôles dans une équipe</w:t>
-      </w:r>
-    </w:p>
-    <w:p>
-      <w:pPr>
-        <w:rPr>
-          <w:lang w:val="fr-CA"/>
-        </w:rPr>
-      </w:pPr>
-      <w:r>
-        <w:rPr>
-          <w:lang w:val="fr-CA"/>
-        </w:rPr>
-        <w:t xml:space="preserve">L'application proposera une gestion des rôles au sein de l'équipe, offrant au chef la capacité de définir et d'attribuer des niveaux d'accès spécifiques, tels que les droits de lecture ou d'écriture, </w:t>
-      </w:r>
-      <w:r>
-        <w:rPr>
-          <w:lang w:val="fr-CA"/>
-        </w:rPr>
-        <w:t xml:space="preserve">de façon cohérente </w:t>
-      </w:r>
-      <w:r>
-        <w:rPr>
-          <w:lang w:val="fr-CA"/>
-        </w:rPr>
-        <w:t xml:space="preserve">avec les responsabilités individuelles de </w:t>
-      </w:r>
-      <w:r>
-        <w:rPr>
-          <w:lang w:val="fr-CA"/>
-        </w:rPr>
-        <w:t>chacun</w:t>
-      </w:r>
-      <w:r>
-        <w:rPr>
-          <w:lang w:val="fr-CA"/>
-        </w:rPr>
-        <w:t>.</w:t>
-      </w:r>
-    </w:p>
-    <w:p>
-      <w:pPr>
-        <w:rPr>
-          <w:lang w:val="fr-CA"/>
-        </w:rPr>
-      </w:pPr>
-      <w:r>
-        <w:rPr>
-          <w:lang w:val="fr-CA"/>
-        </w:rPr>
-        <w:t>Utilisateurs concernés : Chef</w:t>
-      </w:r>
-    </w:p>
-    <w:p>
-      <w:pPr>
-        <w:rPr>
-          <w:lang w:val="fr-CA"/>
-        </w:rPr>
-      </w:pPr>
-      <w:r>
-        <w:rPr>
-          <w:lang w:val="fr-CA"/>
-        </w:rPr>
-        <w:t>Indispensable.</w:t>
-      </w:r>
-    </w:p>
-    <w:p>
-      <w:pPr>
-        <w:rPr>
-          <w:lang w:val="fr-CA"/>
-        </w:rPr>
-      </w:pPr>
-    </w:p>
-    <w:p>
-      <w:pPr>
-        <w:rPr>
-          <w:b/>
-          <w:bCs/>
-          <w:i/>
-          <w:iCs/>
-          <w:lang w:val="fr-CA"/>
-        </w:rPr>
-      </w:pPr>
-      <w:r>
-        <w:rPr>
-          <w:b/>
-          <w:bCs/>
-          <w:i/>
-          <w:iCs/>
-          <w:lang w:val="fr-CA"/>
-        </w:rPr>
-        <w:t>Permettre multiple cuisine pour un chef et cuisinier</w:t>
-      </w:r>
-    </w:p>
-    <w:p>
-      <w:pPr>
-        <w:rPr>
-          <w:lang w:val="fr-CA"/>
-        </w:rPr>
-      </w:pPr>
-      <w:r>
-        <w:rPr>
-          <w:lang w:val="fr-CA"/>
-        </w:rPr>
-        <w:t xml:space="preserve">L'application </w:t>
-      </w:r>
-      <w:r>
-        <w:rPr>
-          <w:lang w:val="fr-CA"/>
-        </w:rPr>
-        <w:t>devrait</w:t>
-      </w:r>
-      <w:r>
-        <w:rPr>
-          <w:lang w:val="fr-CA"/>
-        </w:rPr>
-        <w:t xml:space="preserve"> offrir une fonction multi-cuisine, permettant à un chef de gérer efficacement les</w:t>
-      </w:r>
-      <w:r>
-        <w:rPr>
-          <w:lang w:val="fr-CA"/>
-        </w:rPr>
-        <w:t xml:space="preserve"> recettes et les coûts de </w:t>
-      </w:r>
-      <w:r>
-        <w:rPr>
-          <w:lang w:val="fr-CA"/>
-        </w:rPr>
-        <w:t>plusieurs cuisines distinctes. De même, elle doit permettre aux cuisiniers d</w:t>
-      </w:r>
-      <w:r>
-        <w:rPr>
-          <w:lang w:val="fr-CA"/>
-        </w:rPr>
-        <w:t>’intégrer la brigade d’une ou plusieurs cuisines.</w:t>
-      </w:r>
-    </w:p>
-    <w:p>
-      <w:pPr>
-        <w:rPr>
-          <w:lang w:val="fr-CA"/>
-        </w:rPr>
-      </w:pPr>
-      <w:r>
-        <w:rPr>
-          <w:lang w:val="fr-CA"/>
-        </w:rPr>
-        <w:t xml:space="preserve">Utilisateurs concernés : Chef </w:t>
-      </w:r>
-      <w:r>
-        <w:rPr>
-          <w:lang w:val="fr-CA"/>
-        </w:rPr>
-        <w:t>et cuisinier</w:t>
-      </w:r>
-    </w:p>
-    <w:p>
-      <w:pPr>
-        <w:rPr>
-          <w:lang w:val="fr-CA"/>
-        </w:rPr>
-      </w:pPr>
-      <w:r>
-        <w:rPr>
-          <w:lang w:val="fr-CA"/>
-        </w:rPr>
-        <w:t>Souhaitable.</w:t>
-      </w:r>
-    </w:p>
-    <w:p>
-      <w:pPr>
-        <w:rPr>
-          <w:b/>
-          <w:bCs/>
-          <w:i/>
-          <w:iCs/>
-          <w:lang w:val="fr-CA"/>
-        </w:rPr>
-      </w:pPr>
-    </w:p>
-    <w:p>
-      <w:pPr>
-        <w:rPr>
-          <w:b/>
-          <w:bCs/>
-          <w:i/>
-          <w:iCs/>
-          <w:lang w:val="fr-CA"/>
-        </w:rPr>
-      </w:pPr>
-      <w:r>
-        <w:rPr>
-          <w:b/>
-          <w:bCs/>
-          <w:i/>
-          <w:iCs/>
-          <w:lang w:val="fr-CA"/>
-        </w:rPr>
-        <w:t>Liste de prix</w:t>
-      </w:r>
-    </w:p>
-    <w:p>
-      <w:pPr>
-        <w:rPr>
-          <w:lang w:val="fr-CA"/>
-        </w:rPr>
-      </w:pPr>
-      <w:r>
-        <w:rPr>
-          <w:lang w:val="fr-CA"/>
-        </w:rPr>
-        <w:t>Le catalogue comprendra une liste des différents ingrédients disponibles chez les fournisseurs enregistrés ou sur le marché sur mesure. Le prix de chaque ingrédient sera normalisé, soit en gramme pour les produits solides, soit en millilitre pour les liquides.</w:t>
-      </w:r>
-    </w:p>
-    <w:p>
-      <w:pPr>
-        <w:rPr>
-          <w:lang w:val="fr-CA"/>
-        </w:rPr>
-      </w:pPr>
-      <w:r>
-        <w:rPr>
-          <w:lang w:val="fr-CA"/>
-        </w:rPr>
-        <w:lastRenderedPageBreak/>
-        <w:t>Utilisateurs concernés : Chef</w:t>
-      </w:r>
-    </w:p>
-    <w:p>
-      <w:pPr>
-        <w:rPr>
-          <w:lang w:val="fr-CA"/>
-        </w:rPr>
-      </w:pPr>
-      <w:r>
-        <w:rPr>
-          <w:lang w:val="fr-CA"/>
-        </w:rPr>
-        <w:t>Indispensable.</w:t>
-      </w:r>
-    </w:p>
-    <w:p>
-      <w:pPr>
-        <w:rPr>
-          <w:lang w:val="fr-CA"/>
-        </w:rPr>
-      </w:pPr>
-    </w:p>
-    <w:p>
-      <w:pPr>
-        <w:rPr>
-          <w:lang w:val="fr-CA"/>
-        </w:rPr>
-      </w:pPr>
-      <w:r>
-        <w:rPr>
-          <w:b/>
-          <w:bCs/>
-          <w:i/>
-          <w:iCs/>
-          <w:lang w:val="fr-CA"/>
-        </w:rPr>
-        <w:t>Ajout des</w:t>
-      </w:r>
-      <w:r>
-        <w:rPr>
-          <w:b/>
-          <w:bCs/>
-          <w:i/>
-          <w:iCs/>
-          <w:lang w:val="fr-CA"/>
-        </w:rPr>
-        <w:t xml:space="preserve"> fournisseurs</w:t>
-      </w:r>
-    </w:p>
-    <w:p>
-      <w:pPr>
-        <w:rPr>
-          <w:lang w:val="fr-CA"/>
-        </w:rPr>
-      </w:pPr>
-      <w:r>
-        <w:rPr>
-          <w:lang w:val="fr-CA"/>
-        </w:rPr>
-        <w:t xml:space="preserve">Lors de la création d’une cuisine, il sera possible de sélectionner </w:t>
-      </w:r>
-      <w:r>
-        <w:rPr>
-          <w:lang w:val="fr-CA"/>
-        </w:rPr>
-        <w:t>ou d’ajouter des fournisseurs afin de maintenir la liste de prix à jour.</w:t>
-      </w:r>
-    </w:p>
-    <w:p>
-      <w:pPr>
-        <w:rPr>
-          <w:lang w:val="fr-CA"/>
-        </w:rPr>
-      </w:pPr>
-      <w:r>
-        <w:rPr>
-          <w:lang w:val="fr-CA"/>
-        </w:rPr>
-        <w:t>Utilisateurs concernés : Chef</w:t>
-      </w:r>
-    </w:p>
-    <w:p>
-      <w:pPr>
-        <w:rPr>
-          <w:lang w:val="fr-CA"/>
-        </w:rPr>
-      </w:pPr>
-      <w:r>
-        <w:rPr>
-          <w:lang w:val="fr-CA"/>
-        </w:rPr>
-        <w:t>Contraintes : Pour maintenir les listes de prix à jour de manière automatique, il serait nécessaire de trouver des partenaires commerciaux prêts à afficher leurs données sur notre plateforme. Cependant, dans le cadre de ce projet, cette problématique ne sera pas abordée.</w:t>
-      </w:r>
-    </w:p>
-    <w:p>
-      <w:pPr>
-        <w:rPr>
-          <w:lang w:val="fr-CA"/>
-        </w:rPr>
-      </w:pPr>
-      <w:r>
-        <w:rPr>
-          <w:lang w:val="fr-CA"/>
-        </w:rPr>
-        <w:t>Souhaitable</w:t>
-      </w:r>
-      <w:r>
-        <w:rPr>
-          <w:lang w:val="fr-CA"/>
-        </w:rPr>
-        <w:t>.</w:t>
-      </w:r>
-    </w:p>
-    <w:p>
-      <w:pPr>
-        <w:rPr>
-          <w:b/>
-          <w:bCs/>
-          <w:i/>
-          <w:iCs/>
-          <w:lang w:val="fr-CA"/>
-        </w:rPr>
-      </w:pPr>
-    </w:p>
-    <w:p>
-      <w:pPr>
-        <w:rPr>
-          <w:b/>
-          <w:bCs/>
-          <w:i/>
-          <w:iCs/>
-          <w:lang w:val="fr-CA"/>
-        </w:rPr>
-      </w:pPr>
-      <w:r>
-        <w:rPr>
-          <w:b/>
-          <w:bCs/>
-          <w:i/>
-          <w:iCs/>
-          <w:lang w:val="fr-CA"/>
-        </w:rPr>
-        <w:t>Maintien du march</w:t>
-      </w:r>
-      <w:r>
-        <w:rPr>
-          <w:b/>
-          <w:bCs/>
-          <w:i/>
-          <w:iCs/>
-          <w:lang w:val="fr-CA"/>
-        </w:rPr>
-        <w:t xml:space="preserve">é </w:t>
-      </w:r>
-      <w:r>
-        <w:rPr>
-          <w:b/>
-          <w:bCs/>
-          <w:i/>
-          <w:iCs/>
-          <w:lang w:val="fr-CA"/>
-        </w:rPr>
-        <w:t>de base</w:t>
-      </w:r>
-    </w:p>
-    <w:p>
-      <w:pPr>
-        <w:rPr>
-          <w:lang w:val="fr-CA"/>
-        </w:rPr>
-      </w:pPr>
-      <w:r>
-        <w:rPr>
-          <w:lang w:val="fr-CA"/>
-        </w:rPr>
-        <w:t>Le marché de base permettra d'ajouter des ingrédients sur mesure. Parfois, un chef ira directement au marché et ne souhaitera pas forcément ajouter un nouveau fournisseur. Ainsi, il sera possible de définir des ingrédients ainsi que leur coût dans cette section.</w:t>
-      </w:r>
-    </w:p>
-    <w:p>
-      <w:pPr>
-        <w:rPr>
-          <w:lang w:val="fr-CA"/>
-        </w:rPr>
-      </w:pPr>
-      <w:r>
-        <w:rPr>
-          <w:lang w:val="fr-CA"/>
-        </w:rPr>
-        <w:t>Utilisateurs concernés : Chef</w:t>
-      </w:r>
-    </w:p>
-    <w:p>
-      <w:pPr>
-        <w:rPr>
-          <w:lang w:val="fr-CA"/>
-        </w:rPr>
-      </w:pPr>
-      <w:r>
-        <w:rPr>
-          <w:lang w:val="fr-CA"/>
-        </w:rPr>
-        <w:t>Souhaitable.</w:t>
-      </w:r>
-    </w:p>
-    <w:p>
-      <w:pPr>
-        <w:rPr>
-          <w:b/>
-          <w:bCs/>
-          <w:i/>
-          <w:iCs/>
-          <w:lang w:val="fr-CA"/>
-        </w:rPr>
-      </w:pPr>
-    </w:p>
-    <w:p>
-      <w:pPr>
-        <w:rPr>
-          <w:b/>
-          <w:bCs/>
-          <w:i/>
-          <w:iCs/>
-          <w:lang w:val="fr-CA"/>
-        </w:rPr>
-      </w:pPr>
-      <w:r>
-        <w:rPr>
-          <w:b/>
-          <w:bCs/>
-          <w:i/>
-          <w:iCs/>
-          <w:lang w:val="fr-CA"/>
-        </w:rPr>
-        <w:t>Gestion du profil utilisateur</w:t>
-      </w:r>
-    </w:p>
-    <w:p>
-      <w:pPr>
-        <w:rPr>
-          <w:lang w:val="fr-CA"/>
-        </w:rPr>
-      </w:pPr>
-      <w:r>
-        <w:rPr>
-          <w:lang w:val="fr-CA"/>
-        </w:rPr>
-        <w:t xml:space="preserve">Dans la fenêtre de configuration du profil de chaque utilisateur, il sera possible de modifier diverses informations telles que </w:t>
-      </w:r>
-      <w:r>
-        <w:rPr>
-          <w:lang w:val="fr-CA"/>
-        </w:rPr>
-        <w:t xml:space="preserve">leur mot de passe, </w:t>
-      </w:r>
-      <w:r>
-        <w:rPr>
-          <w:lang w:val="fr-CA"/>
-        </w:rPr>
-        <w:t>l'avatar, l'adresse, le numéro de téléphone, etc.</w:t>
-      </w:r>
-    </w:p>
-    <w:p>
-      <w:pPr>
-        <w:rPr>
-          <w:lang w:val="fr-CA"/>
-        </w:rPr>
-      </w:pPr>
-      <w:r>
-        <w:rPr>
-          <w:lang w:val="fr-CA"/>
-        </w:rPr>
-        <w:t>Utilisateurs concernés : Chef et cuisinier</w:t>
-      </w:r>
-    </w:p>
-    <w:p>
-      <w:pPr>
-        <w:rPr>
-          <w:lang w:val="fr-CA"/>
-        </w:rPr>
-      </w:pPr>
-      <w:r>
-        <w:rPr>
-          <w:lang w:val="fr-CA"/>
-        </w:rPr>
-        <w:t>Souhaitable.</w:t>
-      </w:r>
-    </w:p>
-    <w:p>
-      <w:pPr>
-        <w:rPr>
-          <w:b/>
-          <w:bCs/>
-          <w:i/>
-          <w:iCs/>
-          <w:lang w:val="fr-CA"/>
-        </w:rPr>
-      </w:pPr>
-    </w:p>
-    <w:p>
-      <w:pPr>
-        <w:rPr>
-          <w:b/>
-          <w:bCs/>
-          <w:i/>
-          <w:iCs/>
-          <w:lang w:val="fr-CA"/>
-        </w:rPr>
-      </w:pPr>
-      <w:r>
-        <w:rPr>
-          <w:b/>
-          <w:bCs/>
-          <w:i/>
-          <w:iCs/>
-          <w:lang w:val="fr-CA"/>
-        </w:rPr>
-        <w:t>Exportation des recettes et menus en format PDF</w:t>
-      </w:r>
-    </w:p>
-    <w:p>
-      <w:pPr>
-        <w:rPr>
-          <w:lang w:val="fr-CA"/>
-        </w:rPr>
-      </w:pPr>
-      <w:r>
-        <w:rPr>
-          <w:lang w:val="fr-CA"/>
-        </w:rPr>
-        <w:t>Les chefs auront la possibilité d'exporter les recettes sous format PDF afin de les imprimer s'ils préfèrent avoir une version papier.</w:t>
-      </w:r>
-    </w:p>
-    <w:p>
-      <w:pPr>
-        <w:rPr>
-          <w:lang w:val="fr-CA"/>
-        </w:rPr>
-      </w:pPr>
-      <w:r>
-        <w:rPr>
-          <w:lang w:val="fr-CA"/>
-        </w:rPr>
-        <w:t>Utilisateurs concernés :  Chef</w:t>
-      </w:r>
-    </w:p>
-    <w:p>
-      <w:pPr>
-        <w:rPr>
-          <w:lang w:val="fr-CA"/>
-        </w:rPr>
-      </w:pPr>
-      <w:r>
-        <w:rPr>
-          <w:lang w:val="fr-CA"/>
-        </w:rPr>
-        <w:t>Optionnel.</w:t>
-      </w:r>
-      <w:r>
-        <w:rPr>
-          <w:lang w:val="fr-CA"/>
-        </w:rPr>
-        <w:tab/>
-      </w:r>
-    </w:p>
-    <w:p>
-      <w:pPr>
-        <w:rPr>
-          <w:b/>
-          <w:bCs/>
-          <w:i/>
-          <w:iCs/>
-          <w:lang w:val="fr-CA"/>
-        </w:rPr>
-      </w:pPr>
-    </w:p>
-    <w:p>
-      <w:pPr>
-        <w:rPr>
-          <w:b/>
-          <w:bCs/>
-          <w:i/>
-          <w:iCs/>
-          <w:lang w:val="fr-CA"/>
-        </w:rPr>
-      </w:pPr>
-      <w:r>
-        <w:rPr>
-          <w:b/>
-          <w:bCs/>
-          <w:i/>
-          <w:iCs/>
-          <w:lang w:val="fr-CA"/>
-        </w:rPr>
-        <w:lastRenderedPageBreak/>
-        <w:t>Gestion</w:t>
-      </w:r>
-      <w:r>
-        <w:rPr>
-          <w:b/>
-          <w:bCs/>
-          <w:i/>
-          <w:iCs/>
-          <w:lang w:val="fr-CA"/>
-        </w:rPr>
-        <w:t xml:space="preserve"> </w:t>
-      </w:r>
-      <w:r>
-        <w:rPr>
-          <w:b/>
-          <w:bCs/>
-          <w:i/>
-          <w:iCs/>
-          <w:lang w:val="fr-CA"/>
-        </w:rPr>
-        <w:t>d</w:t>
-      </w:r>
-      <w:r>
-        <w:rPr>
-          <w:b/>
-          <w:bCs/>
-          <w:i/>
-          <w:iCs/>
-          <w:lang w:val="fr-CA"/>
-        </w:rPr>
-        <w:t xml:space="preserve">es </w:t>
-      </w:r>
-      <w:r>
-        <w:rPr>
-          <w:b/>
-          <w:bCs/>
-          <w:i/>
-          <w:iCs/>
-          <w:lang w:val="fr-CA"/>
-        </w:rPr>
-        <w:t xml:space="preserve">versions de </w:t>
-      </w:r>
-      <w:r>
-        <w:rPr>
-          <w:b/>
-          <w:bCs/>
-          <w:i/>
-          <w:iCs/>
-          <w:lang w:val="fr-CA"/>
-        </w:rPr>
-        <w:t>recettes dans le temps</w:t>
-      </w:r>
-    </w:p>
-    <w:p>
-      <w:pPr>
-        <w:rPr>
-          <w:lang w:val="fr-CA"/>
-        </w:rPr>
-      </w:pPr>
-      <w:r>
-        <w:rPr>
-          <w:lang w:val="fr-CA"/>
-        </w:rPr>
-        <w:t>L'application offrira une fonctionnalité d'archivage robuste, permettant au chef de cuisine de consulter et de récupérer les recettes précédemment créées, avec un accès complet à l'historique des recettes sur une période prolongée, incluant les modifications et les adaptations successives sur des mois ou des années.</w:t>
-      </w:r>
-    </w:p>
-    <w:p>
-      <w:pPr>
-        <w:rPr>
-          <w:lang w:val="fr-CA"/>
-        </w:rPr>
-      </w:pPr>
-      <w:r>
-        <w:rPr>
-          <w:lang w:val="fr-CA"/>
-        </w:rPr>
-        <w:t>Utilisateurs concernés :  Chef</w:t>
-      </w:r>
-    </w:p>
-    <w:p>
-      <w:pPr>
-        <w:rPr>
-          <w:lang w:val="fr-CA"/>
-        </w:rPr>
-      </w:pPr>
-      <w:r>
-        <w:rPr>
-          <w:lang w:val="fr-CA"/>
-        </w:rPr>
-        <w:t>Optionnel</w:t>
-      </w:r>
-      <w:r>
-        <w:rPr>
-          <w:lang w:val="fr-CA"/>
-        </w:rPr>
-        <w:t>.</w:t>
-      </w:r>
-    </w:p>
-    <w:p>
-      <w:pPr>
-        <w:rPr>
-          <w:b/>
-          <w:bCs/>
-          <w:i/>
-          <w:iCs/>
-          <w:lang w:val="fr-CA"/>
-        </w:rPr>
-      </w:pPr>
-    </w:p>
-    <w:p>
-      <w:pPr>
-        <w:rPr>
-          <w:b/>
-          <w:bCs/>
-          <w:i/>
-          <w:iCs/>
-          <w:lang w:val="fr-CA"/>
-        </w:rPr>
-      </w:pPr>
-      <w:r>
-        <w:rPr>
-          <w:b/>
-          <w:bCs/>
-          <w:i/>
-          <w:iCs/>
-          <w:lang w:val="fr-CA"/>
-        </w:rPr>
-        <w:t>Tutoriel lors de la première connexion</w:t>
-      </w:r>
-    </w:p>
-    <w:p>
-      <w:pPr>
-        <w:rPr>
-          <w:lang w:val="fr-CA"/>
-        </w:rPr>
-      </w:pPr>
-      <w:r>
-        <w:rPr>
-          <w:lang w:val="fr-CA"/>
-        </w:rPr>
-        <w:t>Lors de leur première connexion, les utilisateurs seront guidés à travers un court tutoriel</w:t>
-      </w:r>
-      <w:r>
-        <w:rPr>
-          <w:lang w:val="fr-CA"/>
-        </w:rPr>
-        <w:t xml:space="preserve"> </w:t>
-      </w:r>
-      <w:r>
-        <w:rPr>
-          <w:lang w:val="fr-CA"/>
-        </w:rPr>
-        <w:t>qui leur apprendra comment interagir avec les différentes fonctionnalités de l'application. Les chefs auront un guide interactif les montrant comment ajouter des recettes, créer des menus, monter une équipe, etc. Les cuisiniers seront guidés à travers leur menu afin de repérer facilement les différentes informations disponibles pour eux.</w:t>
-      </w:r>
-    </w:p>
-    <w:p>
-      <w:pPr>
-        <w:rPr>
-          <w:lang w:val="fr-CA"/>
-        </w:rPr>
-      </w:pPr>
-      <w:r>
-        <w:rPr>
-          <w:lang w:val="fr-CA"/>
-        </w:rPr>
-        <w:t>Utilisateurs concernés : Chef et cuisinier</w:t>
-      </w:r>
-    </w:p>
-    <w:p>
-      <w:pPr>
-        <w:rPr>
-          <w:lang w:val="fr-CA"/>
-        </w:rPr>
-      </w:pPr>
-      <w:r>
-        <w:rPr>
-          <w:lang w:val="fr-CA"/>
-        </w:rPr>
-        <w:t>Optionnel.</w:t>
-      </w:r>
-    </w:p>
-    <w:p>
-      <w:pPr>
-        <w:rPr>
-          <w:lang w:val="fr-CA"/>
-        </w:rPr>
-      </w:pPr>
-    </w:p>
-    <w:p>
-      <w:pPr>
-        <w:rPr>
-          <w:b/>
-          <w:bCs/>
-          <w:i/>
-          <w:iCs/>
-          <w:lang w:val="fr-CA"/>
-        </w:rPr>
-      </w:pPr>
-      <w:r>
-        <w:rPr>
-          <w:b/>
-          <w:bCs/>
-          <w:i/>
-          <w:iCs/>
-          <w:lang w:val="fr-CA"/>
-        </w:rPr>
-        <w:t>Bottin téléphonique</w:t>
-      </w:r>
-    </w:p>
-    <w:p>
-      <w:pPr>
-        <w:rPr>
-          <w:lang w:val="fr-CA"/>
-        </w:rPr>
-      </w:pPr>
-      <w:r>
-        <w:rPr>
-          <w:lang w:val="fr-CA"/>
-        </w:rPr>
-        <w:t xml:space="preserve">L'application intégrera un répertoire téléphonique accessible aux cuisiniers, incluant les coordonnées essentielles pour le fonctionnement quotidien de la cuisine. Ce bottin contiendra les numéros des fournisseurs et de leurs représentants, ainsi que des contacts d'urgence spécialisés, tels </w:t>
-      </w:r>
-      <w:r>
-        <w:rPr>
-          <w:lang w:val="fr-CA"/>
-        </w:rPr>
-        <w:t xml:space="preserve">que le </w:t>
-      </w:r>
-      <w:r>
-        <w:rPr>
-          <w:lang w:val="fr-CA"/>
-        </w:rPr>
-        <w:t>frigor</w:t>
-      </w:r>
-      <w:r>
-        <w:rPr>
-          <w:lang w:val="fr-CA"/>
-        </w:rPr>
-        <w:t>iste</w:t>
-      </w:r>
-      <w:r>
-        <w:rPr>
-          <w:lang w:val="fr-CA"/>
-        </w:rPr>
-        <w:t>.</w:t>
-      </w:r>
-    </w:p>
-    <w:p>
-      <w:pPr>
-        <w:rPr>
-          <w:lang w:val="fr-CA"/>
-        </w:rPr>
-      </w:pPr>
-      <w:r>
-        <w:rPr>
-          <w:lang w:val="fr-CA"/>
-        </w:rPr>
-        <w:t>Utilisateurs concernés :  Chef et cuisinier</w:t>
-      </w:r>
-    </w:p>
-    <w:p>
-      <w:pPr>
-        <w:rPr>
-          <w:lang w:val="fr-CA"/>
-        </w:rPr>
-      </w:pPr>
-      <w:r>
-        <w:rPr>
-          <w:lang w:val="fr-CA"/>
-        </w:rPr>
-        <w:t>Optionnel.</w:t>
-      </w:r>
-    </w:p>
-    <w:p>
-      <w:pPr>
-        <w:rPr>
-          <w:i/>
-          <w:iCs/>
-          <w:lang w:val="fr-CA"/>
-        </w:rPr>
-      </w:pPr>
-    </w:p>
-    <w:p>
-      <w:pPr>
-        <w:rPr>
-          <w:b/>
-          <w:bCs/>
-          <w:i/>
-          <w:iCs/>
-          <w:lang w:val="fr-CA"/>
-        </w:rPr>
-      </w:pPr>
-      <w:r>
-        <w:rPr>
-          <w:b/>
-          <w:bCs/>
-          <w:i/>
-          <w:iCs/>
-          <w:lang w:val="fr-CA"/>
-        </w:rPr>
-        <w:t xml:space="preserve">Maintien des registres requis par </w:t>
-      </w:r>
-      <w:r>
-        <w:rPr>
-          <w:b/>
-          <w:bCs/>
-          <w:i/>
-          <w:iCs/>
-          <w:lang w:val="fr-CA"/>
-        </w:rPr>
-        <w:t>l</w:t>
-      </w:r>
-      <w:r>
-        <w:rPr>
-          <w:b/>
-          <w:bCs/>
-          <w:i/>
-          <w:iCs/>
-          <w:lang w:val="fr-CA"/>
-        </w:rPr>
-        <w:t>e</w:t>
-      </w:r>
-      <w:r>
-        <w:rPr>
-          <w:b/>
-          <w:bCs/>
-          <w:i/>
-          <w:iCs/>
-          <w:lang w:val="fr-CA"/>
-        </w:rPr>
-        <w:t xml:space="preserve"> MAPAQ</w:t>
-      </w:r>
-    </w:p>
-    <w:p>
-      <w:pPr>
-        <w:rPr>
-          <w:lang w:val="fr-CA"/>
-        </w:rPr>
-      </w:pPr>
-      <w:r>
-        <w:rPr>
-          <w:lang w:val="fr-CA"/>
-        </w:rPr>
-        <w:t>L'application offrira une gestion simplifiée des registres réglementaires exigés par le MAPAQ, tels que le suivi des températures des réfrigérateurs et la traçabilité de produits spécifiques, comme les huîtres. Elle facilitera l'accès et la mise à jour de ces informations critiques pour assurer la conformité aux normes sanitaires.</w:t>
-      </w:r>
-    </w:p>
-    <w:p>
-      <w:pPr>
-        <w:rPr>
-          <w:lang w:val="fr-CA"/>
-        </w:rPr>
-      </w:pPr>
-      <w:r>
-        <w:rPr>
-          <w:lang w:val="fr-CA"/>
-        </w:rPr>
-        <w:t>Utilisateurs concernés :  Chef et cuisinier</w:t>
-      </w:r>
-    </w:p>
-    <w:p>
-      <w:pPr>
-        <w:rPr>
-          <w:lang w:val="fr-CA"/>
-        </w:rPr>
-      </w:pPr>
-      <w:r>
-        <w:rPr>
-          <w:lang w:val="fr-CA"/>
-        </w:rPr>
-        <w:t>Optionnel.</w:t>
-      </w:r>
-    </w:p>
-    <w:p>
-      <w:pPr>
-        <w:rPr>
-          <w:lang w:val="fr-CA"/>
-        </w:rPr>
-      </w:pPr>
-    </w:p>
-    <w:p>
-      <w:pPr>
-        <w:rPr>
-          <w:b/>
-          <w:bCs/>
           <w:sz w:val="32"/>
           <w:szCs w:val="32"/>
           <w:lang w:val="fr-CA"/>
         </w:rPr>
-      </w:pPr>
-    </w:p>
-    <w:p>
-      <w:pPr>
-        <w:rPr>
-          <w:b/>
-          <w:bCs/>
+        <w:t xml:space="preserve">Should must may, jamais </w:t>
+      </w:r>
+      <w:r>
+        <w:rPr>
+          <w:b/>
+          <w:bCs/>
+          <w:color w:val="FF0000"/>
           <w:sz w:val="32"/>
           <w:szCs w:val="32"/>
           <w:lang w:val="fr-CA"/>
         </w:rPr>
-      </w:pPr>
-      <w:r>
-        <w:rPr>
-          <w:b/>
-          <w:bCs/>
+        <w:t xml:space="preserve">negation, plus importantes cahier de </w:t>
+      </w:r>
+      <w:r>
+        <w:rPr>
+          <w:b/>
+          <w:bCs/>
+          <w:color w:val="FF0000"/>
           <w:sz w:val="32"/>
           <w:szCs w:val="32"/>
           <w:lang w:val="fr-CA"/>
         </w:rPr>
+        <w:t>check qui devraient finir vert</w:t>
+      </w:r>
+    </w:p>
+    <w:p>
+      <w:pPr>
+        <w:rPr>
+          <w:b/>
+          <w:bCs/>
+          <w:i/>
+          <w:iCs/>
+          <w:lang w:val="fr-CA"/>
+        </w:rPr>
+      </w:pPr>
+      <w:r>
+        <w:rPr>
+          <w:b/>
+          <w:bCs/>
+          <w:i/>
+          <w:iCs/>
+          <w:lang w:val="fr-CA"/>
+        </w:rPr>
+        <w:t>Authentification des utilisateurs</w:t>
+      </w:r>
+    </w:p>
+    <w:p>
+      <w:pPr>
+        <w:rPr>
+          <w:lang w:val="fr-CA"/>
+        </w:rPr>
+      </w:pPr>
+      <w:r>
+        <w:rPr>
+          <w:lang w:val="fr-CA"/>
+        </w:rPr>
+        <w:t>L'application requiert que l'utilisateur soit authentifié, que ce soit par le biais d'un compte chef (administrateur) ou cuisinier (usager), pour accéder aux fonctionnalités.</w:t>
+      </w:r>
+    </w:p>
+    <w:p>
+      <w:pPr>
+        <w:rPr>
+          <w:lang w:val="fr-CA"/>
+        </w:rPr>
+      </w:pPr>
+      <w:r>
+        <w:rPr>
+          <w:lang w:val="fr-CA"/>
+        </w:rPr>
+        <w:t>Utilisateurs concernés : Chef et cuisinier.</w:t>
+      </w:r>
+    </w:p>
+    <w:p>
+      <w:pPr>
+        <w:rPr>
+          <w:lang w:val="fr-CA"/>
+        </w:rPr>
+      </w:pPr>
+      <w:r>
+        <w:rPr>
+          <w:lang w:val="fr-CA"/>
+        </w:rPr>
+        <w:t xml:space="preserve">Indispensable. </w:t>
+      </w:r>
+    </w:p>
+    <w:p>
+      <w:pPr>
+        <w:rPr>
+          <w:lang w:val="fr-CA"/>
+        </w:rPr>
+      </w:pPr>
+    </w:p>
+    <w:p>
+      <w:pPr>
+        <w:rPr>
+          <w:b/>
+          <w:bCs/>
+          <w:i/>
+          <w:iCs/>
+          <w:lang w:val="fr-CA"/>
+        </w:rPr>
+      </w:pPr>
+      <w:r>
+        <w:rPr>
+          <w:b/>
+          <w:bCs/>
+          <w:i/>
+          <w:iCs/>
+          <w:lang w:val="fr-CA"/>
+        </w:rPr>
+        <w:t>Standardisation</w:t>
+      </w:r>
+      <w:r>
+        <w:rPr>
+          <w:b/>
+          <w:bCs/>
+          <w:i/>
+          <w:iCs/>
+          <w:lang w:val="fr-CA"/>
+        </w:rPr>
+        <w:t xml:space="preserve"> des recettes</w:t>
+      </w:r>
+    </w:p>
+    <w:p>
+      <w:pPr>
+        <w:rPr>
+          <w:lang w:val="fr-CA"/>
+        </w:rPr>
+      </w:pPr>
+      <w:r>
+        <w:rPr>
+          <w:lang w:val="fr-CA"/>
+        </w:rPr>
+        <w:t>L'application doit offrir une méthode intuitive pour la standardisation et le partage des recettes, assurant une compréhension uniforme au sein de l'équipe.</w:t>
+      </w:r>
+    </w:p>
+    <w:p>
+      <w:pPr>
+        <w:rPr>
+          <w:lang w:val="fr-CA"/>
+        </w:rPr>
+      </w:pPr>
+      <w:r>
+        <w:rPr>
+          <w:lang w:val="fr-CA"/>
+        </w:rPr>
+        <w:t>Utilisateurs concernés</w:t>
+      </w:r>
+      <w:r>
+        <w:rPr>
+          <w:lang w:val="fr-CA"/>
+        </w:rPr>
+        <w:t> : Chef</w:t>
+      </w:r>
+    </w:p>
+    <w:p>
+      <w:pPr>
+        <w:rPr>
+          <w:lang w:val="fr-CA"/>
+        </w:rPr>
+      </w:pPr>
+      <w:r>
+        <w:rPr>
+          <w:lang w:val="fr-CA"/>
+        </w:rPr>
+        <w:t xml:space="preserve">Indispensable. </w:t>
+      </w:r>
+    </w:p>
+    <w:p>
+      <w:pPr>
+        <w:rPr>
+          <w:lang w:val="fr-CA"/>
+        </w:rPr>
+      </w:pPr>
+    </w:p>
+    <w:p>
+      <w:pPr>
+        <w:rPr>
+          <w:b/>
+          <w:bCs/>
+          <w:i/>
+          <w:iCs/>
+          <w:lang w:val="fr-CA"/>
+        </w:rPr>
+      </w:pPr>
+      <w:r>
+        <w:rPr>
+          <w:b/>
+          <w:bCs/>
+          <w:i/>
+          <w:iCs/>
+          <w:lang w:val="fr-CA"/>
+        </w:rPr>
+        <w:t>Organisation de livres de recettes</w:t>
+      </w:r>
+    </w:p>
+    <w:p>
+      <w:pPr>
+        <w:rPr>
+          <w:lang w:val="fr-CA"/>
+        </w:rPr>
+      </w:pPr>
+      <w:r>
+        <w:rPr>
+          <w:lang w:val="fr-CA"/>
+        </w:rPr>
+        <w:t>Les chefs auront la liberté d'organiser leurs recettes dans un catalogue divisé en catégories distinctes. Ils pourront ensuite publier ce catalogue pour une ou plusieurs cuisines, selon leurs préférences. Les recettes incluses dans ce répertoire deviendront alors des ingrédients utilisables pour la création de nouveaux plats.</w:t>
+      </w:r>
+    </w:p>
+    <w:p>
+      <w:pPr>
+        <w:rPr>
+          <w:lang w:val="fr-CA"/>
+        </w:rPr>
+      </w:pPr>
+      <w:r>
+        <w:rPr>
+          <w:lang w:val="fr-CA"/>
+        </w:rPr>
+        <w:t>Utilisateurs concernés : Chef</w:t>
+      </w:r>
+    </w:p>
+    <w:p>
+      <w:pPr>
+        <w:rPr>
+          <w:lang w:val="fr-CA"/>
+        </w:rPr>
+      </w:pPr>
+      <w:r>
+        <w:rPr>
+          <w:lang w:val="fr-CA"/>
+        </w:rPr>
+        <w:t>Indispensable.</w:t>
+      </w:r>
+    </w:p>
+    <w:p>
+      <w:pPr>
+        <w:rPr>
+          <w:lang w:val="fr-CA"/>
+        </w:rPr>
+      </w:pPr>
+    </w:p>
+    <w:p>
+      <w:pPr>
+        <w:rPr>
+          <w:b/>
+          <w:bCs/>
+          <w:i/>
+          <w:iCs/>
+          <w:lang w:val="fr-CA"/>
+        </w:rPr>
+      </w:pPr>
+      <w:r>
+        <w:rPr>
+          <w:b/>
+          <w:bCs/>
+          <w:i/>
+          <w:iCs/>
+          <w:lang w:val="fr-CA"/>
+        </w:rPr>
+        <w:t>Création de menu</w:t>
+      </w:r>
+    </w:p>
+    <w:p>
+      <w:pPr>
+        <w:rPr>
+          <w:lang w:val="fr-CA"/>
+        </w:rPr>
+      </w:pPr>
+      <w:r>
+        <w:rPr>
+          <w:lang w:val="fr-CA"/>
+        </w:rPr>
         <w:lastRenderedPageBreak/>
-        <w:t>Spécifications</w:t>
-      </w:r>
-      <w:r>
+        <w:t xml:space="preserve">Les chefs </w:t>
+      </w:r>
+      <w:r>
+        <w:rPr>
+          <w:color w:val="FF0000"/>
+          <w:lang w:val="fr-CA"/>
+        </w:rPr>
+        <w:t xml:space="preserve">auront </w:t>
+      </w:r>
+      <w:r>
+        <w:rPr>
+          <w:lang w:val="fr-CA"/>
+        </w:rPr>
+        <w:t xml:space="preserve">la possibilité d'utiliser les recettes créées et organisées dans un livre, ainsi que d'autres ingrédients, pour élaborer </w:t>
+      </w:r>
+      <w:r>
+        <w:rPr>
+          <w:lang w:val="fr-CA"/>
+        </w:rPr>
+        <w:t xml:space="preserve">les plats qui composeront </w:t>
+      </w:r>
+      <w:r>
+        <w:rPr>
+          <w:lang w:val="fr-CA"/>
+        </w:rPr>
+        <w:t>leurs menus.</w:t>
+      </w:r>
+      <w:r>
+        <w:rPr>
+          <w:lang w:val="fr-CA"/>
+        </w:rPr>
+        <w:t xml:space="preserve"> </w:t>
+      </w:r>
+    </w:p>
+    <w:p>
+      <w:pPr>
+        <w:rPr>
+          <w:lang w:val="fr-CA"/>
+        </w:rPr>
+      </w:pPr>
+      <w:r>
+        <w:rPr>
+          <w:lang w:val="fr-CA"/>
+        </w:rPr>
+        <w:t>Utilisateurs concernés : Chef</w:t>
+      </w:r>
+    </w:p>
+    <w:p>
+      <w:pPr>
+        <w:rPr>
+          <w:lang w:val="fr-CA"/>
+        </w:rPr>
+      </w:pPr>
+      <w:r>
+        <w:rPr>
+          <w:lang w:val="fr-CA"/>
+        </w:rPr>
+        <w:t>Indispensable.</w:t>
+      </w:r>
+    </w:p>
+    <w:p>
+      <w:pPr>
+        <w:rPr>
+          <w:lang w:val="fr-CA"/>
+        </w:rPr>
+      </w:pPr>
+      <w:r>
+        <w:rPr>
+          <w:b/>
+          <w:bCs/>
+          <w:i/>
+          <w:iCs/>
+          <w:lang w:val="fr-CA"/>
+        </w:rPr>
+        <w:t>Partage d</w:t>
+      </w:r>
+      <w:r>
+        <w:rPr>
+          <w:b/>
+          <w:bCs/>
+          <w:i/>
+          <w:iCs/>
+          <w:lang w:val="fr-CA"/>
+        </w:rPr>
+        <w:t>es recettes</w:t>
+      </w:r>
+      <w:r>
+        <w:rPr>
+          <w:b/>
+          <w:bCs/>
+          <w:i/>
+          <w:iCs/>
+          <w:lang w:val="fr-CA"/>
+        </w:rPr>
+        <w:t xml:space="preserve"> et des menus</w:t>
+      </w:r>
+    </w:p>
+    <w:p>
+      <w:pPr>
+        <w:rPr>
+          <w:lang w:val="fr-CA"/>
+        </w:rPr>
+      </w:pPr>
+      <w:r>
+        <w:rPr>
+          <w:color w:val="FF0000"/>
+          <w:lang w:val="fr-CA"/>
+        </w:rPr>
+        <w:t xml:space="preserve">Parfait, même pas discutable </w:t>
+      </w:r>
+      <w:r>
+        <w:rPr>
+          <w:lang w:val="fr-CA"/>
+        </w:rPr>
+        <w:t xml:space="preserve">L'application doit permettre aux cuisiniers d'accéder facilement au menu et au </w:t>
+      </w:r>
+      <w:r>
+        <w:rPr>
+          <w:lang w:val="fr-CA"/>
+        </w:rPr>
+        <w:t>livre</w:t>
+      </w:r>
+      <w:r>
+        <w:rPr>
+          <w:lang w:val="fr-CA"/>
+        </w:rPr>
+        <w:t xml:space="preserve"> de recettes </w:t>
+      </w:r>
+      <w:r>
+        <w:rPr>
+          <w:lang w:val="fr-CA"/>
+        </w:rPr>
+        <w:t xml:space="preserve">afin de faciliter les tâches de </w:t>
+      </w:r>
+      <w:r>
+        <w:rPr>
+          <w:lang w:val="fr-CA"/>
+        </w:rPr>
+        <w:t xml:space="preserve">préparations quotidiennes. Elle </w:t>
+      </w:r>
+      <w:r>
+        <w:rPr>
+          <w:lang w:val="fr-CA"/>
+        </w:rPr>
+        <w:t>devra</w:t>
+      </w:r>
+      <w:r>
+        <w:rPr>
+          <w:lang w:val="fr-CA"/>
+        </w:rPr>
+        <w:t xml:space="preserve"> également les tenir informés, via des notifications, des mises à jour ou modifications des recettes apportées par le chef.</w:t>
+      </w:r>
+      <w:r>
+        <w:rPr>
+          <w:lang w:val="fr-CA"/>
+        </w:rPr>
+        <w:t xml:space="preserve"> </w:t>
+      </w:r>
+    </w:p>
+    <w:p>
+      <w:pPr>
+        <w:rPr>
+          <w:lang w:val="fr-CA"/>
+        </w:rPr>
+      </w:pPr>
+      <w:r>
+        <w:rPr>
+          <w:lang w:val="fr-CA"/>
+        </w:rPr>
+        <w:t>Utilisateurs concernés :  Cuisinier</w:t>
+      </w:r>
+    </w:p>
+    <w:p>
+      <w:pPr>
+        <w:rPr>
+          <w:lang w:val="fr-CA"/>
+        </w:rPr>
+      </w:pPr>
+      <w:r>
+        <w:rPr>
+          <w:lang w:val="fr-CA"/>
+        </w:rPr>
+        <w:t>Indispensable.</w:t>
+      </w:r>
+      <w:r>
+        <w:rPr>
+          <w:lang w:val="fr-CA"/>
+        </w:rPr>
+        <w:tab/>
+      </w:r>
+    </w:p>
+    <w:p>
+      <w:pPr>
+        <w:rPr>
+          <w:lang w:val="fr-CA"/>
+        </w:rPr>
+      </w:pPr>
+    </w:p>
+    <w:p>
+      <w:pPr>
+        <w:rPr>
+          <w:b/>
+          <w:bCs/>
+          <w:lang w:val="fr-CA"/>
+        </w:rPr>
+      </w:pPr>
+      <w:r>
+        <w:rPr>
+          <w:b/>
+          <w:bCs/>
+          <w:i/>
+          <w:iCs/>
+          <w:lang w:val="fr-CA"/>
+        </w:rPr>
+        <w:t>Visualiser</w:t>
+      </w:r>
+      <w:r>
+        <w:rPr>
+          <w:b/>
+          <w:bCs/>
+          <w:i/>
+          <w:iCs/>
+          <w:lang w:val="fr-CA"/>
+        </w:rPr>
+        <w:t xml:space="preserve"> et effectuer</w:t>
+      </w:r>
+      <w:r>
+        <w:rPr>
+          <w:b/>
+          <w:bCs/>
+          <w:i/>
+          <w:iCs/>
+          <w:lang w:val="fr-CA"/>
+        </w:rPr>
+        <w:t xml:space="preserve"> le</w:t>
+      </w:r>
+      <w:r>
+        <w:rPr>
+          <w:b/>
+          <w:bCs/>
+          <w:i/>
+          <w:iCs/>
+          <w:lang w:val="fr-CA"/>
+        </w:rPr>
+        <w:t>s calculs de</w:t>
+      </w:r>
+      <w:r>
+        <w:rPr>
+          <w:b/>
+          <w:bCs/>
+          <w:i/>
+          <w:iCs/>
+          <w:lang w:val="fr-CA"/>
+        </w:rPr>
+        <w:t xml:space="preserve"> couts </w:t>
+      </w:r>
+      <w:r>
+        <w:rPr>
+          <w:b/>
+          <w:bCs/>
+          <w:i/>
+          <w:iCs/>
+          <w:lang w:val="fr-CA"/>
+        </w:rPr>
+        <w:t>de reviens</w:t>
+      </w:r>
+    </w:p>
+    <w:p>
+      <w:pPr>
+        <w:rPr>
+          <w:lang w:val="fr-CA"/>
+        </w:rPr>
+      </w:pPr>
+      <w:r>
+        <w:rPr>
+          <w:lang w:val="fr-CA"/>
+        </w:rPr>
+        <w:t xml:space="preserve">L'application fournira une solution pour le calcul rapide et précis des coûts, permettant au chef de se dédier pleinement à l'aspect créatif de son métier. Elle </w:t>
+      </w:r>
+      <w:r>
+        <w:rPr>
+          <w:color w:val="FF0000"/>
+          <w:lang w:val="fr-CA"/>
+        </w:rPr>
+        <w:t>(</w:t>
+      </w:r>
+      <w:r>
+        <w:rPr>
+          <w:color w:val="FF0000"/>
+          <w:lang w:val="fr-CA"/>
+        </w:rPr>
+        <w:t xml:space="preserve">futur) </w:t>
+      </w:r>
+      <w:r>
+        <w:rPr>
+          <w:lang w:val="fr-CA"/>
+        </w:rPr>
+        <w:t>garantira également que ces données soient aisément accessibles, lisibles et interprétables.</w:t>
+      </w:r>
+    </w:p>
+    <w:p>
+      <w:pPr>
+        <w:rPr>
+          <w:lang w:val="fr-CA"/>
+        </w:rPr>
+      </w:pPr>
+      <w:r>
+        <w:rPr>
+          <w:lang w:val="fr-CA"/>
+        </w:rPr>
+        <w:t>Utilisateurs concernés </w:t>
+      </w:r>
+      <w:r>
+        <w:rPr>
+          <w:lang w:val="fr-CA"/>
+        </w:rPr>
+        <w:t>: Chef</w:t>
+      </w:r>
+    </w:p>
+    <w:p>
+      <w:pPr>
+        <w:rPr>
+          <w:lang w:val="fr-CA"/>
+        </w:rPr>
+      </w:pPr>
+      <w:r>
+        <w:rPr>
+          <w:lang w:val="fr-CA"/>
+        </w:rPr>
+        <w:t xml:space="preserve">Indispensable. </w:t>
+      </w:r>
+    </w:p>
+    <w:p>
+      <w:pPr>
+        <w:rPr>
+          <w:lang w:val="fr-CA"/>
+        </w:rPr>
+      </w:pPr>
+    </w:p>
+    <w:p>
+      <w:pPr>
+        <w:rPr>
+          <w:lang w:val="fr-CA"/>
+        </w:rPr>
+      </w:pPr>
+      <w:r>
+        <w:rPr>
+          <w:b/>
+          <w:bCs/>
+          <w:i/>
+          <w:iCs/>
+          <w:lang w:val="fr-CA"/>
+        </w:rPr>
+        <w:t>A</w:t>
+      </w:r>
+      <w:r>
+        <w:rPr>
+          <w:b/>
+          <w:bCs/>
+          <w:i/>
+          <w:iCs/>
+          <w:lang w:val="fr-CA"/>
+        </w:rPr>
+        <w:t>ttribuer des rôles dans une équipe</w:t>
+      </w:r>
+    </w:p>
+    <w:p>
+      <w:pPr>
+        <w:rPr>
+          <w:lang w:val="fr-CA"/>
+        </w:rPr>
+      </w:pPr>
+      <w:r>
+        <w:rPr>
+          <w:lang w:val="fr-CA"/>
+        </w:rPr>
+        <w:t xml:space="preserve">L'application proposera une gestion des rôles au sein de l'équipe, offrant au chef la capacité de définir et d'attribuer des niveaux d'accès spécifiques, tels que les droits de lecture ou d'écriture, </w:t>
+      </w:r>
+      <w:r>
+        <w:rPr>
+          <w:lang w:val="fr-CA"/>
+        </w:rPr>
+        <w:t xml:space="preserve">de façon cohérente </w:t>
+      </w:r>
+      <w:r>
+        <w:rPr>
+          <w:lang w:val="fr-CA"/>
+        </w:rPr>
+        <w:t xml:space="preserve">avec les responsabilités individuelles de </w:t>
+      </w:r>
+      <w:r>
+        <w:rPr>
+          <w:lang w:val="fr-CA"/>
+        </w:rPr>
+        <w:t>chacun</w:t>
+      </w:r>
+      <w:r>
+        <w:rPr>
+          <w:lang w:val="fr-CA"/>
+        </w:rPr>
+        <w:t>.</w:t>
+      </w:r>
+    </w:p>
+    <w:p>
+      <w:pPr>
+        <w:rPr>
+          <w:lang w:val="fr-CA"/>
+        </w:rPr>
+      </w:pPr>
+      <w:r>
+        <w:rPr>
+          <w:lang w:val="fr-CA"/>
+        </w:rPr>
+        <w:t>Utilisateurs concernés : Chef</w:t>
+      </w:r>
+    </w:p>
+    <w:p>
+      <w:pPr>
+        <w:rPr>
+          <w:lang w:val="fr-CA"/>
+        </w:rPr>
+      </w:pPr>
+      <w:r>
+        <w:rPr>
+          <w:lang w:val="fr-CA"/>
+        </w:rPr>
+        <w:t>Indispensable.</w:t>
+      </w:r>
+    </w:p>
+    <w:p>
+      <w:pPr>
+        <w:rPr>
+          <w:lang w:val="fr-CA"/>
+        </w:rPr>
+      </w:pPr>
+    </w:p>
+    <w:p>
+      <w:pPr>
+        <w:rPr>
+          <w:b/>
+          <w:bCs/>
+          <w:i/>
+          <w:iCs/>
+          <w:lang w:val="fr-CA"/>
+        </w:rPr>
+      </w:pPr>
+      <w:r>
+        <w:rPr>
+          <w:b/>
+          <w:bCs/>
+          <w:i/>
+          <w:iCs/>
+          <w:lang w:val="fr-CA"/>
+        </w:rPr>
+        <w:t>Permettre multiple cuisine pour un chef et cuisinier</w:t>
+      </w:r>
+    </w:p>
+    <w:p>
+      <w:pPr>
+        <w:rPr>
+          <w:lang w:val="fr-CA"/>
+        </w:rPr>
+      </w:pPr>
+      <w:r>
+        <w:rPr>
+          <w:lang w:val="fr-CA"/>
+        </w:rPr>
+        <w:t xml:space="preserve">L'application </w:t>
+      </w:r>
+      <w:r>
+        <w:rPr>
+          <w:lang w:val="fr-CA"/>
+        </w:rPr>
+        <w:t>devrait</w:t>
+      </w:r>
+      <w:r>
+        <w:rPr>
+          <w:lang w:val="fr-CA"/>
+        </w:rPr>
+        <w:t xml:space="preserve"> offrir une fonction multi-cuisine</w:t>
+      </w:r>
+      <w:r>
+        <w:rPr>
+          <w:color w:val="FF0000"/>
+          <w:lang w:val="fr-CA"/>
+        </w:rPr>
+        <w:t>(index)</w:t>
+      </w:r>
+      <w:r>
+        <w:rPr>
+          <w:lang w:val="fr-CA"/>
+        </w:rPr>
+        <w:t>, permettant à un chef de gérer efficacement les</w:t>
+      </w:r>
+      <w:r>
+        <w:rPr>
+          <w:lang w:val="fr-CA"/>
+        </w:rPr>
+        <w:t xml:space="preserve"> recettes et les coûts de </w:t>
+      </w:r>
+      <w:r>
+        <w:rPr>
+          <w:lang w:val="fr-CA"/>
+        </w:rPr>
+        <w:t>plusieurs cuisines distinctes. De même, elle doit permettre aux cuisiniers d</w:t>
+      </w:r>
+      <w:r>
+        <w:rPr>
+          <w:lang w:val="fr-CA"/>
+        </w:rPr>
+        <w:t>’intégrer la brigade d’une ou plusieurs cuisines.</w:t>
+      </w:r>
+    </w:p>
+    <w:p>
+      <w:pPr>
+        <w:rPr>
+          <w:lang w:val="fr-CA"/>
+        </w:rPr>
+      </w:pPr>
+      <w:r>
+        <w:rPr>
+          <w:lang w:val="fr-CA"/>
+        </w:rPr>
+        <w:t xml:space="preserve">Utilisateurs concernés : Chef </w:t>
+      </w:r>
+      <w:r>
+        <w:rPr>
+          <w:lang w:val="fr-CA"/>
+        </w:rPr>
+        <w:t>et cuisinier</w:t>
+      </w:r>
+    </w:p>
+    <w:p>
+      <w:pPr>
+        <w:rPr>
+          <w:lang w:val="fr-CA"/>
+        </w:rPr>
+      </w:pPr>
+      <w:r>
+        <w:rPr>
+          <w:lang w:val="fr-CA"/>
+        </w:rPr>
+        <w:t>Souhaitable.</w:t>
+      </w:r>
+    </w:p>
+    <w:p>
+      <w:pPr>
+        <w:rPr>
+          <w:b/>
+          <w:bCs/>
+          <w:i/>
+          <w:iCs/>
+          <w:lang w:val="fr-CA"/>
+        </w:rPr>
+      </w:pPr>
+    </w:p>
+    <w:p>
+      <w:pPr>
+        <w:rPr>
+          <w:b/>
+          <w:bCs/>
+          <w:i/>
+          <w:iCs/>
+          <w:lang w:val="fr-CA"/>
+        </w:rPr>
+      </w:pPr>
+      <w:r>
+        <w:rPr>
+          <w:b/>
+          <w:bCs/>
+          <w:i/>
+          <w:iCs/>
+          <w:lang w:val="fr-CA"/>
+        </w:rPr>
+        <w:lastRenderedPageBreak/>
+        <w:t>Liste de prix</w:t>
+      </w:r>
+    </w:p>
+    <w:p>
+      <w:pPr>
+        <w:rPr>
+          <w:lang w:val="fr-CA"/>
+        </w:rPr>
+      </w:pPr>
+      <w:r>
+        <w:rPr>
+          <w:lang w:val="fr-CA"/>
+        </w:rPr>
+        <w:t>Le catalogue comprendra une liste des différents ingrédients disponibles chez les fournisseurs enregistrés ou sur le marché sur mesure. Le prix de chaque ingrédient sera normalisé, soit en gramme pour les produits solides, soit en millilitre pour les liquides.</w:t>
+      </w:r>
+    </w:p>
+    <w:p>
+      <w:pPr>
+        <w:rPr>
+          <w:lang w:val="fr-CA"/>
+        </w:rPr>
+      </w:pPr>
+      <w:r>
+        <w:rPr>
+          <w:lang w:val="fr-CA"/>
+        </w:rPr>
+        <w:t>Utilisateurs concernés : Chef</w:t>
+      </w:r>
+    </w:p>
+    <w:p>
+      <w:pPr>
+        <w:rPr>
+          <w:lang w:val="fr-CA"/>
+        </w:rPr>
+      </w:pPr>
+      <w:r>
+        <w:rPr>
+          <w:lang w:val="fr-CA"/>
+        </w:rPr>
+        <w:t>Indispensable.</w:t>
+      </w:r>
+    </w:p>
+    <w:p>
+      <w:pPr>
+        <w:rPr>
+          <w:lang w:val="fr-CA"/>
+        </w:rPr>
+      </w:pPr>
+    </w:p>
+    <w:p>
+      <w:pPr>
+        <w:rPr>
+          <w:lang w:val="fr-CA"/>
+        </w:rPr>
+      </w:pPr>
+      <w:r>
+        <w:rPr>
+          <w:b/>
+          <w:bCs/>
+          <w:i/>
+          <w:iCs/>
+          <w:lang w:val="fr-CA"/>
+        </w:rPr>
+        <w:t>Ajout des</w:t>
+      </w:r>
+      <w:r>
+        <w:rPr>
+          <w:b/>
+          <w:bCs/>
+          <w:i/>
+          <w:iCs/>
+          <w:lang w:val="fr-CA"/>
+        </w:rPr>
+        <w:t xml:space="preserve"> fournisseurs</w:t>
+      </w:r>
+    </w:p>
+    <w:p>
+      <w:pPr>
+        <w:rPr>
+          <w:lang w:val="fr-CA"/>
+        </w:rPr>
+      </w:pPr>
+      <w:r>
+        <w:rPr>
+          <w:lang w:val="fr-CA"/>
+        </w:rPr>
+        <w:t xml:space="preserve">Lors de la création d’une cuisine, il sera possible de sélectionner </w:t>
+      </w:r>
+      <w:r>
+        <w:rPr>
+          <w:lang w:val="fr-CA"/>
+        </w:rPr>
+        <w:t>ou d’ajouter des fournisseurs afin de maintenir la liste de prix à jour.</w:t>
+      </w:r>
+    </w:p>
+    <w:p>
+      <w:pPr>
+        <w:rPr>
+          <w:lang w:val="fr-CA"/>
+        </w:rPr>
+      </w:pPr>
+      <w:r>
+        <w:rPr>
+          <w:lang w:val="fr-CA"/>
+        </w:rPr>
+        <w:t>Utilisateurs concernés : Chef</w:t>
+      </w:r>
+    </w:p>
+    <w:p>
+      <w:pPr>
+        <w:rPr>
+          <w:lang w:val="fr-CA"/>
+        </w:rPr>
+      </w:pPr>
+      <w:r>
+        <w:rPr>
+          <w:lang w:val="fr-CA"/>
+        </w:rPr>
+        <w:t>Contraintes : Pour maintenir les listes de prix à jour de manière automatique, il serait nécessaire de trouver des partenaires commerciaux prêts à afficher leurs données sur notre plateforme. Cependant, dans le cadre de ce projet, cette problématique ne sera pas abordée.</w:t>
+      </w:r>
+    </w:p>
+    <w:p>
+      <w:pPr>
+        <w:rPr>
+          <w:lang w:val="fr-CA"/>
+        </w:rPr>
+      </w:pPr>
+      <w:r>
+        <w:rPr>
+          <w:lang w:val="fr-CA"/>
+        </w:rPr>
+        <w:t>Souhaitable</w:t>
+      </w:r>
+      <w:r>
+        <w:rPr>
+          <w:lang w:val="fr-CA"/>
+        </w:rPr>
+        <w:t>.</w:t>
+      </w:r>
+    </w:p>
+    <w:p>
+      <w:pPr>
+        <w:rPr>
+          <w:b/>
+          <w:bCs/>
+          <w:i/>
+          <w:iCs/>
+          <w:lang w:val="fr-CA"/>
+        </w:rPr>
+      </w:pPr>
+    </w:p>
+    <w:p>
+      <w:pPr>
+        <w:rPr>
+          <w:b/>
+          <w:bCs/>
+          <w:i/>
+          <w:iCs/>
+          <w:lang w:val="fr-CA"/>
+        </w:rPr>
+      </w:pPr>
+      <w:r>
+        <w:rPr>
+          <w:b/>
+          <w:bCs/>
+          <w:i/>
+          <w:iCs/>
+          <w:lang w:val="fr-CA"/>
+        </w:rPr>
+        <w:t>Maintien du march</w:t>
+      </w:r>
+      <w:r>
+        <w:rPr>
+          <w:b/>
+          <w:bCs/>
+          <w:i/>
+          <w:iCs/>
+          <w:lang w:val="fr-CA"/>
+        </w:rPr>
+        <w:t xml:space="preserve">é </w:t>
+      </w:r>
+      <w:r>
+        <w:rPr>
+          <w:b/>
+          <w:bCs/>
+          <w:i/>
+          <w:iCs/>
+          <w:lang w:val="fr-CA"/>
+        </w:rPr>
+        <w:t>de base</w:t>
+      </w:r>
+    </w:p>
+    <w:p>
+      <w:pPr>
+        <w:rPr>
+          <w:lang w:val="fr-CA"/>
+        </w:rPr>
+      </w:pPr>
+      <w:r>
+        <w:rPr>
+          <w:lang w:val="fr-CA"/>
+        </w:rPr>
+        <w:t>Le marché de base permettra d'ajouter des ingrédients sur mesure. Parfois, un chef ira directement au marché et ne souhaitera pas forcément ajouter un nouveau fournisseur. Ainsi, il sera possible de définir des ingrédients ainsi que leur coût dans cette section.</w:t>
+      </w:r>
+    </w:p>
+    <w:p>
+      <w:pPr>
+        <w:rPr>
+          <w:lang w:val="fr-CA"/>
+        </w:rPr>
+      </w:pPr>
+      <w:r>
+        <w:rPr>
+          <w:lang w:val="fr-CA"/>
+        </w:rPr>
+        <w:t>Utilisateurs concernés : Chef</w:t>
+      </w:r>
+    </w:p>
+    <w:p>
+      <w:pPr>
+        <w:rPr>
+          <w:lang w:val="fr-CA"/>
+        </w:rPr>
+      </w:pPr>
+      <w:r>
+        <w:rPr>
+          <w:lang w:val="fr-CA"/>
+        </w:rPr>
+        <w:t>Souhaitable.</w:t>
+      </w:r>
+    </w:p>
+    <w:p>
+      <w:pPr>
+        <w:rPr>
+          <w:b/>
+          <w:bCs/>
+          <w:i/>
+          <w:iCs/>
+          <w:lang w:val="fr-CA"/>
+        </w:rPr>
+      </w:pPr>
+    </w:p>
+    <w:p>
+      <w:pPr>
+        <w:rPr>
+          <w:b/>
+          <w:bCs/>
+          <w:i/>
+          <w:iCs/>
+          <w:lang w:val="fr-CA"/>
+        </w:rPr>
+      </w:pPr>
+      <w:r>
+        <w:rPr>
+          <w:b/>
+          <w:bCs/>
+          <w:i/>
+          <w:iCs/>
+          <w:lang w:val="fr-CA"/>
+        </w:rPr>
+        <w:t>Gestion du profil utilisateur</w:t>
+      </w:r>
+    </w:p>
+    <w:p>
+      <w:pPr>
+        <w:rPr>
+          <w:lang w:val="fr-CA"/>
+        </w:rPr>
+      </w:pPr>
+      <w:r>
+        <w:rPr>
+          <w:lang w:val="fr-CA"/>
+        </w:rPr>
+        <w:t xml:space="preserve">Dans la fenêtre de configuration du profil de chaque utilisateur, il sera possible de modifier diverses informations telles que </w:t>
+      </w:r>
+      <w:r>
+        <w:rPr>
+          <w:lang w:val="fr-CA"/>
+        </w:rPr>
+        <w:t xml:space="preserve">leur mot de passe, </w:t>
+      </w:r>
+      <w:r>
+        <w:rPr>
+          <w:lang w:val="fr-CA"/>
+        </w:rPr>
+        <w:t>l'avatar, l'adresse, le numéro de téléphone, etc.</w:t>
+      </w:r>
+    </w:p>
+    <w:p>
+      <w:pPr>
+        <w:rPr>
+          <w:lang w:val="fr-CA"/>
+        </w:rPr>
+      </w:pPr>
+      <w:r>
+        <w:rPr>
+          <w:lang w:val="fr-CA"/>
+        </w:rPr>
+        <w:t>Utilisateurs concernés : Chef et cuisinier</w:t>
+      </w:r>
+    </w:p>
+    <w:p>
+      <w:pPr>
+        <w:rPr>
+          <w:lang w:val="fr-CA"/>
+        </w:rPr>
+      </w:pPr>
+      <w:r>
+        <w:rPr>
+          <w:lang w:val="fr-CA"/>
+        </w:rPr>
+        <w:t>Souhaitable.</w:t>
+      </w:r>
+    </w:p>
+    <w:p>
+      <w:pPr>
+        <w:rPr>
+          <w:b/>
+          <w:bCs/>
+          <w:i/>
+          <w:iCs/>
+          <w:lang w:val="fr-CA"/>
+        </w:rPr>
+      </w:pPr>
+    </w:p>
+    <w:p>
+      <w:pPr>
+        <w:rPr>
+          <w:b/>
+          <w:bCs/>
+          <w:i/>
+          <w:iCs/>
+          <w:lang w:val="fr-CA"/>
+        </w:rPr>
+      </w:pPr>
+      <w:r>
+        <w:rPr>
+          <w:b/>
+          <w:bCs/>
+          <w:i/>
+          <w:iCs/>
+          <w:lang w:val="fr-CA"/>
+        </w:rPr>
+        <w:t>Exportation des recettes et menus en format PDF</w:t>
+      </w:r>
+    </w:p>
+    <w:p>
+      <w:pPr>
+        <w:rPr>
+          <w:lang w:val="fr-CA"/>
+        </w:rPr>
+      </w:pPr>
+      <w:r>
+        <w:rPr>
+          <w:lang w:val="fr-CA"/>
+        </w:rPr>
+        <w:t>Les chefs auront la possibilité d'exporter les recettes sous format PDF afin de les imprimer s'ils préfèrent avoir une version papier.</w:t>
+      </w:r>
+    </w:p>
+    <w:p>
+      <w:pPr>
+        <w:rPr>
+          <w:lang w:val="fr-CA"/>
+        </w:rPr>
+      </w:pPr>
+      <w:r>
+        <w:rPr>
+          <w:lang w:val="fr-CA"/>
+        </w:rPr>
+        <w:lastRenderedPageBreak/>
+        <w:t>Utilisateurs concernés :  Chef</w:t>
+      </w:r>
+    </w:p>
+    <w:p>
+      <w:pPr>
+        <w:rPr>
+          <w:lang w:val="fr-CA"/>
+        </w:rPr>
+      </w:pPr>
+      <w:r>
+        <w:rPr>
+          <w:lang w:val="fr-CA"/>
+        </w:rPr>
+        <w:t>Optionnel.</w:t>
+      </w:r>
+      <w:r>
+        <w:rPr>
+          <w:lang w:val="fr-CA"/>
+        </w:rPr>
+        <w:tab/>
+      </w:r>
+    </w:p>
+    <w:p>
+      <w:pPr>
+        <w:rPr>
+          <w:b/>
+          <w:bCs/>
+          <w:i/>
+          <w:iCs/>
+          <w:lang w:val="fr-CA"/>
+        </w:rPr>
+      </w:pPr>
+    </w:p>
+    <w:p>
+      <w:pPr>
+        <w:rPr>
+          <w:b/>
+          <w:bCs/>
+          <w:i/>
+          <w:iCs/>
+          <w:lang w:val="fr-CA"/>
+        </w:rPr>
+      </w:pPr>
+      <w:r>
+        <w:rPr>
+          <w:b/>
+          <w:bCs/>
+          <w:i/>
+          <w:iCs/>
+          <w:lang w:val="fr-CA"/>
+        </w:rPr>
+        <w:t>Gestion</w:t>
+      </w:r>
+      <w:r>
+        <w:rPr>
+          <w:b/>
+          <w:bCs/>
+          <w:i/>
+          <w:iCs/>
+          <w:lang w:val="fr-CA"/>
+        </w:rPr>
+        <w:t xml:space="preserve"> </w:t>
+      </w:r>
+      <w:r>
+        <w:rPr>
+          <w:b/>
+          <w:bCs/>
+          <w:i/>
+          <w:iCs/>
+          <w:lang w:val="fr-CA"/>
+        </w:rPr>
+        <w:t>d</w:t>
+      </w:r>
+      <w:r>
+        <w:rPr>
+          <w:b/>
+          <w:bCs/>
+          <w:i/>
+          <w:iCs/>
+          <w:lang w:val="fr-CA"/>
+        </w:rPr>
+        <w:t xml:space="preserve">es </w:t>
+      </w:r>
+      <w:r>
+        <w:rPr>
+          <w:b/>
+          <w:bCs/>
+          <w:i/>
+          <w:iCs/>
+          <w:lang w:val="fr-CA"/>
+        </w:rPr>
+        <w:t xml:space="preserve">versions de </w:t>
+      </w:r>
+      <w:r>
+        <w:rPr>
+          <w:b/>
+          <w:bCs/>
+          <w:i/>
+          <w:iCs/>
+          <w:lang w:val="fr-CA"/>
+        </w:rPr>
+        <w:t>recettes dans le temps</w:t>
+      </w:r>
+    </w:p>
+    <w:p>
+      <w:pPr>
+        <w:rPr>
+          <w:lang w:val="fr-CA"/>
+        </w:rPr>
+      </w:pPr>
+      <w:r>
+        <w:rPr>
+          <w:lang w:val="fr-CA"/>
+        </w:rPr>
+        <w:t>L'application offrira une fonctionnalité d'archivage robuste, permettant au chef de cuisine de consulter et de récupérer les recettes précédemment créées, avec un accès complet à l'historique des recettes sur une période prolongée, incluant les modifications et les adaptations successives sur des mois ou des années.</w:t>
+      </w:r>
+    </w:p>
+    <w:p>
+      <w:pPr>
+        <w:rPr>
+          <w:lang w:val="fr-CA"/>
+        </w:rPr>
+      </w:pPr>
+      <w:r>
+        <w:rPr>
+          <w:lang w:val="fr-CA"/>
+        </w:rPr>
+        <w:t>Utilisateurs concernés :  Chef</w:t>
+      </w:r>
+    </w:p>
+    <w:p>
+      <w:pPr>
+        <w:rPr>
+          <w:lang w:val="fr-CA"/>
+        </w:rPr>
+      </w:pPr>
+      <w:r>
+        <w:rPr>
+          <w:lang w:val="fr-CA"/>
+        </w:rPr>
+        <w:t>Optionnel</w:t>
+      </w:r>
+      <w:r>
+        <w:rPr>
+          <w:lang w:val="fr-CA"/>
+        </w:rPr>
+        <w:t>.</w:t>
+      </w:r>
+    </w:p>
+    <w:p>
+      <w:pPr>
+        <w:rPr>
+          <w:b/>
+          <w:bCs/>
+          <w:i/>
+          <w:iCs/>
+          <w:lang w:val="fr-CA"/>
+        </w:rPr>
+      </w:pPr>
+    </w:p>
+    <w:p>
+      <w:pPr>
+        <w:rPr>
+          <w:b/>
+          <w:bCs/>
+          <w:i/>
+          <w:iCs/>
+          <w:lang w:val="fr-CA"/>
+        </w:rPr>
+      </w:pPr>
+      <w:r>
+        <w:rPr>
+          <w:b/>
+          <w:bCs/>
+          <w:i/>
+          <w:iCs/>
+          <w:lang w:val="fr-CA"/>
+        </w:rPr>
+        <w:t>Tutoriel lors de la première connexion</w:t>
+      </w:r>
+    </w:p>
+    <w:p>
+      <w:pPr>
+        <w:rPr>
+          <w:lang w:val="fr-CA"/>
+        </w:rPr>
+      </w:pPr>
+      <w:r>
+        <w:rPr>
+          <w:lang w:val="fr-CA"/>
+        </w:rPr>
+        <w:t>Lors de leur première connexion, les utilisateurs seront guidés à travers un court tutoriel</w:t>
+      </w:r>
+      <w:r>
+        <w:rPr>
+          <w:lang w:val="fr-CA"/>
+        </w:rPr>
+        <w:t xml:space="preserve"> </w:t>
+      </w:r>
+      <w:r>
+        <w:rPr>
+          <w:lang w:val="fr-CA"/>
+        </w:rPr>
+        <w:t>qui leur apprendra comment interagir avec les différentes fonctionnalités de l'application. Les chefs auront un guide interactif les montrant comment ajouter des recettes, créer des menus, monter une équipe, etc. Les cuisiniers seront guidés à travers leur menu afin de repérer facilement les différentes informations disponibles pour eux.</w:t>
+      </w:r>
+    </w:p>
+    <w:p>
+      <w:pPr>
+        <w:rPr>
+          <w:lang w:val="fr-CA"/>
+        </w:rPr>
+      </w:pPr>
+      <w:r>
+        <w:rPr>
+          <w:lang w:val="fr-CA"/>
+        </w:rPr>
+        <w:t>Utilisateurs concernés : Chef et cuisinier</w:t>
+      </w:r>
+    </w:p>
+    <w:p>
+      <w:pPr>
+        <w:rPr>
+          <w:lang w:val="fr-CA"/>
+        </w:rPr>
+      </w:pPr>
+      <w:r>
+        <w:rPr>
+          <w:lang w:val="fr-CA"/>
+        </w:rPr>
+        <w:t>Optionnel.</w:t>
+      </w:r>
+    </w:p>
+    <w:p>
+      <w:pPr>
+        <w:rPr>
+          <w:lang w:val="fr-CA"/>
+        </w:rPr>
+      </w:pPr>
+    </w:p>
+    <w:p>
+      <w:pPr>
+        <w:rPr>
+          <w:b/>
+          <w:bCs/>
+          <w:i/>
+          <w:iCs/>
+          <w:lang w:val="fr-CA"/>
+        </w:rPr>
+      </w:pPr>
+      <w:r>
+        <w:rPr>
+          <w:b/>
+          <w:bCs/>
+          <w:i/>
+          <w:iCs/>
+          <w:lang w:val="fr-CA"/>
+        </w:rPr>
+        <w:t>Bottin téléphonique</w:t>
+      </w:r>
+    </w:p>
+    <w:p>
+      <w:pPr>
+        <w:rPr>
+          <w:lang w:val="fr-CA"/>
+        </w:rPr>
+      </w:pPr>
+      <w:r>
+        <w:rPr>
+          <w:lang w:val="fr-CA"/>
+        </w:rPr>
+        <w:t xml:space="preserve">L'application intégrera un répertoire téléphonique accessible aux cuisiniers, incluant les coordonnées essentielles pour le fonctionnement quotidien de la cuisine. Ce bottin contiendra les numéros des fournisseurs et de leurs représentants, ainsi que des contacts d'urgence spécialisés, tels </w:t>
+      </w:r>
+      <w:r>
+        <w:rPr>
+          <w:lang w:val="fr-CA"/>
+        </w:rPr>
+        <w:t xml:space="preserve">que le </w:t>
+      </w:r>
+      <w:r>
+        <w:rPr>
+          <w:lang w:val="fr-CA"/>
+        </w:rPr>
+        <w:t>frigor</w:t>
+      </w:r>
+      <w:r>
+        <w:rPr>
+          <w:lang w:val="fr-CA"/>
+        </w:rPr>
+        <w:t>iste</w:t>
+      </w:r>
+      <w:r>
+        <w:rPr>
+          <w:lang w:val="fr-CA"/>
+        </w:rPr>
+        <w:t>.</w:t>
+      </w:r>
+    </w:p>
+    <w:p>
+      <w:pPr>
+        <w:rPr>
+          <w:lang w:val="fr-CA"/>
+        </w:rPr>
+      </w:pPr>
+      <w:r>
+        <w:rPr>
+          <w:lang w:val="fr-CA"/>
+        </w:rPr>
+        <w:t>Utilisateurs concernés :  Chef et cuisinier</w:t>
+      </w:r>
+    </w:p>
+    <w:p>
+      <w:pPr>
+        <w:rPr>
+          <w:lang w:val="fr-CA"/>
+        </w:rPr>
+      </w:pPr>
+      <w:r>
+        <w:rPr>
+          <w:lang w:val="fr-CA"/>
+        </w:rPr>
+        <w:t>Optionnel.</w:t>
+      </w:r>
+    </w:p>
+    <w:p>
+      <w:pPr>
+        <w:rPr>
+          <w:i/>
+          <w:iCs/>
+          <w:lang w:val="fr-CA"/>
+        </w:rPr>
+      </w:pPr>
+    </w:p>
+    <w:p>
+      <w:pPr>
+        <w:rPr>
+          <w:b/>
+          <w:bCs/>
+          <w:i/>
+          <w:iCs/>
+          <w:lang w:val="fr-CA"/>
+        </w:rPr>
+      </w:pPr>
+      <w:r>
+        <w:rPr>
+          <w:b/>
+          <w:bCs/>
+          <w:i/>
+          <w:iCs/>
+          <w:lang w:val="fr-CA"/>
+        </w:rPr>
+        <w:t xml:space="preserve">Maintien des registres requis par </w:t>
+      </w:r>
+      <w:r>
+        <w:rPr>
+          <w:b/>
+          <w:bCs/>
+          <w:i/>
+          <w:iCs/>
+          <w:lang w:val="fr-CA"/>
+        </w:rPr>
+        <w:t>l</w:t>
+      </w:r>
+      <w:r>
+        <w:rPr>
+          <w:b/>
+          <w:bCs/>
+          <w:i/>
+          <w:iCs/>
+          <w:lang w:val="fr-CA"/>
+        </w:rPr>
+        <w:t>e</w:t>
+      </w:r>
+      <w:r>
+        <w:rPr>
+          <w:b/>
+          <w:bCs/>
+          <w:i/>
+          <w:iCs/>
+          <w:lang w:val="fr-CA"/>
+        </w:rPr>
+        <w:t xml:space="preserve"> MAPAQ</w:t>
+      </w:r>
+    </w:p>
+    <w:p>
+      <w:pPr>
+        <w:rPr>
+          <w:lang w:val="fr-CA"/>
+        </w:rPr>
+      </w:pPr>
+      <w:r>
+        <w:rPr>
+          <w:lang w:val="fr-CA"/>
+        </w:rPr>
+        <w:t>L'application offrira une gestion simplifiée des registres réglementaires exigés par le MAPAQ, tels que le suivi des températures des réfrigérateurs et la traçabilité de produits spécifiques, comme les huîtres. Elle facilitera l'accès et la mise à jour de ces informations critiques pour assurer la conformité aux normes sanitaires.</w:t>
+      </w:r>
+    </w:p>
+    <w:p>
+      <w:pPr>
+        <w:rPr>
+          <w:lang w:val="fr-CA"/>
+        </w:rPr>
+      </w:pPr>
+      <w:r>
+        <w:rPr>
+          <w:lang w:val="fr-CA"/>
+        </w:rPr>
+        <w:t>Utilisateurs concernés :  Chef et cuisinier</w:t>
+      </w:r>
+    </w:p>
+    <w:p>
+      <w:pPr>
+        <w:rPr>
+          <w:lang w:val="fr-CA"/>
+        </w:rPr>
+      </w:pPr>
+      <w:r>
+        <w:rPr>
+          <w:lang w:val="fr-CA"/>
+        </w:rPr>
+        <w:lastRenderedPageBreak/>
+        <w:t>Optionnel.</w:t>
+      </w:r>
+    </w:p>
+    <w:p>
+      <w:pPr>
+        <w:rPr>
+          <w:lang w:val="fr-CA"/>
+        </w:rPr>
+      </w:pPr>
+    </w:p>
+    <w:p>
+      <w:pPr>
         <w:rPr>
           <w:b/>
           <w:bCs/>
@@ -3668,6 +3852,36 @@
           <w:szCs w:val="32"/>
           <w:lang w:val="fr-CA"/>
         </w:rPr>
+      </w:pPr>
+    </w:p>
+    <w:p>
+      <w:pPr>
+        <w:rPr>
+          <w:b/>
+          <w:bCs/>
+          <w:sz w:val="32"/>
+          <w:szCs w:val="32"/>
+          <w:lang w:val="fr-CA"/>
+        </w:rPr>
+      </w:pPr>
+      <w:r>
+        <w:rPr>
+          <w:b/>
+          <w:bCs/>
+          <w:sz w:val="32"/>
+          <w:szCs w:val="32"/>
+          <w:lang w:val="fr-CA"/>
+        </w:rPr>
+        <w:t>Spécifications</w:t>
+      </w:r>
+      <w:r>
+        <w:rPr>
+          <w:b/>
+          <w:bCs/>
+          <w:sz w:val="32"/>
+          <w:szCs w:val="32"/>
+          <w:lang w:val="fr-CA"/>
+        </w:rPr>
         <w:t xml:space="preserve"> fonctionnelles</w:t>
       </w:r>
     </w:p>
@@ -3725,7 +3939,6 @@
         </w:rPr>
         <w:t xml:space="preserve"> tel que </w:t>
       </w:r>
-      <w:proofErr w:type="spellStart"/>
       <w:r>
         <w:rPr>
           <w:i/>
@@ -3734,7 +3947,6 @@
         </w:rPr>
         <w:t>Bcrypt</w:t>
       </w:r>
-      <w:proofErr w:type="spellEnd"/>
       <w:r>
         <w:rPr>
           <w:lang w:val="fr-CA"/>
@@ -3755,7 +3967,6 @@
         </w:rPr>
         <w:t xml:space="preserve"> pour le </w:t>
       </w:r>
-      <w:proofErr w:type="spellStart"/>
       <w:r>
         <w:rPr>
           <w:i/>
@@ -3764,7 +3975,6 @@
         </w:rPr>
         <w:t>hashing</w:t>
       </w:r>
-      <w:proofErr w:type="spellEnd"/>
       <w:r>
         <w:rPr>
           <w:lang w:val="fr-CA"/>
@@ -3815,18 +4025,8 @@
           <w:iCs/>
           <w:lang w:val="fr-CA"/>
         </w:rPr>
-        <w:t xml:space="preserve">login </w:t>
-      </w:r>
-      <w:proofErr w:type="spellStart"/>
-      <w:r>
-        <w:rPr>
-          <w:i/>
-          <w:iCs/>
-          <w:lang w:val="fr-CA"/>
-        </w:rPr>
-        <w:t>throttling</w:t>
-      </w:r>
-      <w:proofErr w:type="spellEnd"/>
+        <w:t>login throttling</w:t>
+      </w:r>
       <w:r>
         <w:rPr>
           <w:i/>
@@ -4065,6 +4265,7 @@
         <w:rPr>
           <w:lang w:val="fr-CA"/>
         </w:rPr>
+        <w:lastRenderedPageBreak/>
         <w:t>Contraintes de mise en œuvre: Interface conviviale pour la gestion des livres de recettes.</w:t>
       </w:r>
     </w:p>
@@ -4113,7 +4314,6 @@
           <w:iCs/>
           <w:lang w:val="fr-CA"/>
         </w:rPr>
-        <w:lastRenderedPageBreak/>
         <w:t>Création de menu</w:t>
       </w:r>
     </w:p>
@@ -4295,21 +4495,7 @@
         <w:rPr>
           <w:lang w:val="fr-CA"/>
         </w:rPr>
-        <w:t xml:space="preserve">. Avec </w:t>
-      </w:r>
-      <w:proofErr w:type="spellStart"/>
-      <w:r>
-        <w:rPr>
-          <w:lang w:val="fr-CA"/>
-        </w:rPr>
-        <w:t>React</w:t>
-      </w:r>
-      <w:proofErr w:type="spellEnd"/>
-      <w:r>
-        <w:rPr>
-          <w:lang w:val="fr-CA"/>
-        </w:rPr>
-        <w:t xml:space="preserve"> il sera possible de faire la notification en temps réel.</w:t>
+        <w:t>. Avec React il sera possible de faire la notification en temps réel.</w:t>
       </w:r>
     </w:p>
     <w:p>
@@ -4417,29 +4603,21 @@
         <w:rPr>
           <w:lang w:val="fr-CA"/>
         </w:rPr>
-        <w:t xml:space="preserve">Notre outil de gestion des coûts est conçu pour intégrer plusieurs composantes de notre système d'application pour fournir une évaluation précise et efficace des coûts de revient. Il extrait les données relatives aux prix des ingrédients à partir d'une base de données dédiée et accède aux recettes stockées dans une table séparée. Le système effectue les requêtes nécessaires et calcule les coûts de production de chaque plat. Ces informations sont alors rendues disponibles </w:t>
-      </w:r>
-      <w:proofErr w:type="gramStart"/>
-      <w:r>
-        <w:rPr>
-          <w:lang w:val="fr-CA"/>
-        </w:rPr>
-        <w:t>pour</w:t>
+        <w:t xml:space="preserve">Notre outil de gestion des coûts est conçu pour intégrer plusieurs composantes de notre système d'application pour fournir une évaluation précise et efficace des coûts de revient. Il </w:t>
+      </w:r>
+      <w:r>
+        <w:rPr>
+          <w:lang w:val="fr-CA"/>
+        </w:rPr>
+        <w:lastRenderedPageBreak/>
+        <w:t>extrait les données relatives aux prix des ingrédients à partir d'une base de données dédiée et accède aux recettes stockées dans une table séparée. Le système effectue les requêtes nécessaires et calcule les coûts de production de chaque plat. Ces informations sont alors rendues disponibles pour</w:t>
       </w:r>
       <w:r>
         <w:rPr>
           <w:color w:val="FF0000"/>
           <w:lang w:val="fr-CA"/>
         </w:rPr>
-        <w:t>(</w:t>
-      </w:r>
-      <w:proofErr w:type="gramEnd"/>
-      <w:r>
-        <w:rPr>
-          <w:color w:val="FF0000"/>
-          <w:lang w:val="fr-CA"/>
-        </w:rPr>
-        <w:t>pour ?)</w:t>
+        <w:t>(pour ?)</w:t>
       </w:r>
       <w:r>
         <w:rPr>
@@ -4819,6 +4997,7 @@
         <w:rPr>
           <w:lang w:val="fr-CA"/>
         </w:rPr>
+        <w:lastRenderedPageBreak/>
         <w:t>Description technique: Création d'une base de données d'ingrédients avec les prix normalisés par unité de mesure (grammes pour les solides, millilitres pour les liquides). Intégration de la fonction de mise à jour des prix en fonction des fournisseurs et du marché.</w:t>
       </w:r>
     </w:p>
@@ -4845,7 +5024,6 @@
         <w:rPr>
           <w:lang w:val="fr-CA"/>
         </w:rPr>
-        <w:lastRenderedPageBreak/>
         <w:t>Contraintes de mise en œuvre: Nécessité d'interfaces avec les systèmes des fournisseurs pour des mises à jour de prix automatiques.</w:t>
       </w:r>
     </w:p>
@@ -5193,6 +5371,7 @@
         <w:rPr>
           <w:lang w:val="fr-CA"/>
         </w:rPr>
+        <w:lastRenderedPageBreak/>
         <w:t xml:space="preserve">Interaction utilisateur: Les chefs et cuisiniers accèdent à leur profil pour mettre à jour leurs informations personnelles </w:t>
       </w:r>
       <w:r>
@@ -5246,7 +5425,6 @@
           <w:szCs w:val="32"/>
           <w:lang w:val="fr-CA"/>
         </w:rPr>
-        <w:lastRenderedPageBreak/>
         <w:t>Conclusion</w:t>
       </w:r>
     </w:p>
@@ -5566,7 +5744,6 @@
           <w:szCs w:val="32"/>
           <w:lang w:val="fr-CA"/>
         </w:rPr>
-        <w:lastRenderedPageBreak/>
         <w:t>Annexe</w:t>
       </w:r>
     </w:p>
@@ -5921,6 +6098,7 @@
         <w:rPr>
           <w:lang w:val="fr-CA"/>
         </w:rPr>
+        <w:lastRenderedPageBreak/>
         <w:t xml:space="preserve">Ministère de l'Agriculture, des </w:t>
       </w:r>
       <w:r>
@@ -5945,14 +6123,7 @@
         <w:rPr>
           <w:lang w:val="fr-CA"/>
         </w:rPr>
-        <w:t xml:space="preserve">assure la sécurité et la salubrité alimentaire dans les restaurants du Québec par des inspections régulières, la formation du personnel et la gestion des plaintes et éclosions. Il établit également les normes et réglementations pour la préparation et la conservation des aliments. De plus, le ministère </w:t>
-      </w:r>
-      <w:r>
-        <w:rPr>
-          <w:lang w:val="fr-CA"/>
-        </w:rPr>
-        <w:lastRenderedPageBreak/>
-        <w:t>promeut l'utilisation de produits locaux de qualité dans les cuisines professionnelles, soutenant ainsi l'industrie agroalimentaire locale.</w:t>
+        <w:t>assure la sécurité et la salubrité alimentaire dans les restaurants du Québec par des inspections régulières, la formation du personnel et la gestion des plaintes et éclosions. Il établit également les normes et réglementations pour la préparation et la conservation des aliments. De plus, le ministère promeut l'utilisation de produits locaux de qualité dans les cuisines professionnelles, soutenant ainsi l'industrie agroalimentaire locale.</w:t>
       </w:r>
     </w:p>
     <w:p>

</xml_diff>